<commit_message>
Focus list 1st pass, though I am not sure the exact numbers yet
</commit_message>
<xml_diff>
--- a/RBNew/RBFocusList.docx
+++ b/RBNew/RBFocusList.docx
@@ -433,6 +433,15 @@
           <w:szCs w:val="18"/>
         </w:rPr>
       </w:pPr>
+    </w:p>
+    <w:p>
+      <w:pPr>
+        <w:rPr>
+          <w:rFonts w:ascii="Pericles" w:hAnsi="Pericles"/>
+          <w:sz w:val="18"/>
+          <w:szCs w:val="18"/>
+        </w:rPr>
+      </w:pPr>
       <w:r>
         <w:rPr>
           <w:rFonts w:ascii="Pericles" w:hAnsi="Pericles"/>
@@ -704,8 +713,6 @@
         </w:rPr>
         <w:t>Theology</w:t>
       </w:r>
-      <w:bookmarkStart w:id="0" w:name="_GoBack"/>
-      <w:bookmarkEnd w:id="0"/>
     </w:p>
     <w:p>
       <w:pPr>
@@ -717,28 +724,6 @@
         <w:rPr>
           <w:rFonts w:ascii="Pericles" w:hAnsi="Pericles"/>
           <w:sz w:val="12"/>
-          <w:szCs w:val="16"/>
-        </w:rPr>
-      </w:pPr>
-      <w:r>
-        <w:rPr>
-          <w:rFonts w:ascii="Pericles" w:hAnsi="Pericles"/>
-          <w:sz w:val="12"/>
-          <w:szCs w:val="16"/>
-        </w:rPr>
-        <w:t>Jeweler</w:t>
-      </w:r>
-    </w:p>
-    <w:p>
-      <w:pPr>
-        <w:pStyle w:val="ListParagraph"/>
-        <w:numPr>
-          <w:ilvl w:val="0"/>
-          <w:numId w:val="4"/>
-        </w:numPr>
-        <w:rPr>
-          <w:rFonts w:ascii="Pericles" w:hAnsi="Pericles"/>
-          <w:sz w:val="16"/>
           <w:szCs w:val="16"/>
         </w:rPr>
         <w:sectPr>
@@ -749,6 +734,14 @@
           <w:docGrid w:linePitch="360"/>
         </w:sectPr>
       </w:pPr>
+      <w:r>
+        <w:rPr>
+          <w:rFonts w:ascii="Pericles" w:hAnsi="Pericles"/>
+          <w:sz w:val="12"/>
+          <w:szCs w:val="16"/>
+        </w:rPr>
+        <w:t>Jeweler</w:t>
+      </w:r>
     </w:p>
     <w:p>
       <w:pPr>
@@ -802,13 +795,22 @@
           <w:szCs w:val="18"/>
         </w:rPr>
       </w:pPr>
-      <w:r>
+    </w:p>
+    <w:p>
+      <w:pPr>
         <w:rPr>
           <w:rFonts w:ascii="Pericles" w:hAnsi="Pericles"/>
           <w:sz w:val="18"/>
           <w:szCs w:val="18"/>
         </w:rPr>
-        <w:t>War Focus</w:t>
+      </w:pPr>
+      <w:r>
+        <w:rPr>
+          <w:rFonts w:ascii="Pericles" w:hAnsi="Pericles"/>
+          <w:sz w:val="18"/>
+          <w:szCs w:val="18"/>
+        </w:rPr>
+        <w:t>The Hunt</w:t>
       </w:r>
     </w:p>
     <w:p>
@@ -816,34 +818,42 @@
         <w:pStyle w:val="ListParagraph"/>
         <w:numPr>
           <w:ilvl w:val="0"/>
-          <w:numId w:val="2"/>
-        </w:numPr>
-        <w:rPr>
-          <w:rFonts w:ascii="Pericles" w:hAnsi="Pericles"/>
-          <w:sz w:val="16"/>
-          <w:szCs w:val="16"/>
-        </w:rPr>
-      </w:pPr>
-      <w:r>
-        <w:rPr>
-          <w:rFonts w:ascii="Pericles" w:hAnsi="Pericles"/>
-          <w:sz w:val="16"/>
-          <w:szCs w:val="16"/>
-        </w:rPr>
-        <w:t>4 Skills from this list</w:t>
-      </w:r>
-    </w:p>
-    <w:p>
-      <w:pPr>
-        <w:pStyle w:val="ListParagraph"/>
-        <w:numPr>
-          <w:ilvl w:val="1"/>
-          <w:numId w:val="2"/>
-        </w:numPr>
-        <w:rPr>
-          <w:rFonts w:ascii="Pericles" w:hAnsi="Pericles"/>
-          <w:sz w:val="16"/>
-          <w:szCs w:val="16"/>
+          <w:numId w:val="6"/>
+        </w:numPr>
+        <w:rPr>
+          <w:rFonts w:ascii="Pericles" w:hAnsi="Pericles"/>
+          <w:sz w:val="16"/>
+          <w:szCs w:val="18"/>
+        </w:rPr>
+      </w:pPr>
+      <w:r>
+        <w:rPr>
+          <w:rFonts w:ascii="Pericles" w:hAnsi="Pericles"/>
+          <w:sz w:val="16"/>
+          <w:szCs w:val="18"/>
+        </w:rPr>
+        <w:t>4</w:t>
+      </w:r>
+      <w:r>
+        <w:rPr>
+          <w:rFonts w:ascii="Pericles" w:hAnsi="Pericles"/>
+          <w:sz w:val="16"/>
+          <w:szCs w:val="18"/>
+        </w:rPr>
+        <w:t xml:space="preserve"> Skills from this list</w:t>
+      </w:r>
+    </w:p>
+    <w:p>
+      <w:pPr>
+        <w:pStyle w:val="ListParagraph"/>
+        <w:numPr>
+          <w:ilvl w:val="1"/>
+          <w:numId w:val="6"/>
+        </w:numPr>
+        <w:rPr>
+          <w:rFonts w:ascii="Pericles" w:hAnsi="Pericles"/>
+          <w:sz w:val="16"/>
+          <w:szCs w:val="18"/>
         </w:rPr>
         <w:sectPr>
           <w:type w:val="continuous"/>
@@ -859,19 +869,19 @@
         <w:pStyle w:val="ListParagraph"/>
         <w:numPr>
           <w:ilvl w:val="1"/>
-          <w:numId w:val="2"/>
-        </w:numPr>
-        <w:rPr>
-          <w:rFonts w:ascii="Pericles" w:hAnsi="Pericles"/>
-          <w:sz w:val="12"/>
-          <w:szCs w:val="16"/>
-        </w:rPr>
-      </w:pPr>
-      <w:r>
-        <w:rPr>
-          <w:rFonts w:ascii="Pericles" w:hAnsi="Pericles"/>
-          <w:sz w:val="12"/>
-          <w:szCs w:val="16"/>
+          <w:numId w:val="6"/>
+        </w:numPr>
+        <w:rPr>
+          <w:rFonts w:ascii="Pericles" w:hAnsi="Pericles"/>
+          <w:sz w:val="12"/>
+          <w:szCs w:val="18"/>
+        </w:rPr>
+      </w:pPr>
+      <w:r>
+        <w:rPr>
+          <w:rFonts w:ascii="Pericles" w:hAnsi="Pericles"/>
+          <w:sz w:val="12"/>
+          <w:szCs w:val="18"/>
         </w:rPr>
         <w:t>Bow</w:t>
       </w:r>
@@ -881,19 +891,19 @@
         <w:pStyle w:val="ListParagraph"/>
         <w:numPr>
           <w:ilvl w:val="1"/>
-          <w:numId w:val="2"/>
-        </w:numPr>
-        <w:rPr>
-          <w:rFonts w:ascii="Pericles" w:hAnsi="Pericles"/>
-          <w:sz w:val="12"/>
-          <w:szCs w:val="16"/>
-        </w:rPr>
-      </w:pPr>
-      <w:r>
-        <w:rPr>
-          <w:rFonts w:ascii="Pericles" w:hAnsi="Pericles"/>
-          <w:sz w:val="12"/>
-          <w:szCs w:val="16"/>
+          <w:numId w:val="6"/>
+        </w:numPr>
+        <w:rPr>
+          <w:rFonts w:ascii="Pericles" w:hAnsi="Pericles"/>
+          <w:sz w:val="12"/>
+          <w:szCs w:val="18"/>
+        </w:rPr>
+      </w:pPr>
+      <w:r>
+        <w:rPr>
+          <w:rFonts w:ascii="Pericles" w:hAnsi="Pericles"/>
+          <w:sz w:val="12"/>
+          <w:szCs w:val="18"/>
         </w:rPr>
         <w:t>Brawling</w:t>
       </w:r>
@@ -903,173 +913,19 @@
         <w:pStyle w:val="ListParagraph"/>
         <w:numPr>
           <w:ilvl w:val="1"/>
-          <w:numId w:val="2"/>
-        </w:numPr>
-        <w:rPr>
-          <w:rFonts w:ascii="Pericles" w:hAnsi="Pericles"/>
-          <w:sz w:val="12"/>
-          <w:szCs w:val="16"/>
-        </w:rPr>
-      </w:pPr>
-      <w:r>
-        <w:rPr>
-          <w:rFonts w:ascii="Pericles" w:hAnsi="Pericles"/>
-          <w:sz w:val="12"/>
-          <w:szCs w:val="16"/>
-        </w:rPr>
-        <w:t>Dirty Fighting</w:t>
-      </w:r>
-    </w:p>
-    <w:p>
-      <w:pPr>
-        <w:pStyle w:val="ListParagraph"/>
-        <w:numPr>
-          <w:ilvl w:val="1"/>
-          <w:numId w:val="2"/>
-        </w:numPr>
-        <w:rPr>
-          <w:rFonts w:ascii="Pericles" w:hAnsi="Pericles"/>
-          <w:sz w:val="12"/>
-          <w:szCs w:val="16"/>
-        </w:rPr>
-      </w:pPr>
-      <w:r>
-        <w:rPr>
-          <w:rFonts w:ascii="Pericles" w:hAnsi="Pericles"/>
-          <w:sz w:val="12"/>
-          <w:szCs w:val="16"/>
-        </w:rPr>
-        <w:t>Dual Wield</w:t>
-      </w:r>
-    </w:p>
-    <w:p>
-      <w:pPr>
-        <w:pStyle w:val="ListParagraph"/>
-        <w:numPr>
-          <w:ilvl w:val="1"/>
-          <w:numId w:val="2"/>
-        </w:numPr>
-        <w:rPr>
-          <w:rFonts w:ascii="Pericles" w:hAnsi="Pericles"/>
-          <w:sz w:val="12"/>
-          <w:szCs w:val="16"/>
-        </w:rPr>
-      </w:pPr>
-      <w:r>
-        <w:rPr>
-          <w:rFonts w:ascii="Pericles" w:hAnsi="Pericles"/>
-          <w:sz w:val="12"/>
-          <w:szCs w:val="16"/>
-        </w:rPr>
-        <w:t>Dueling</w:t>
-      </w:r>
-    </w:p>
-    <w:p>
-      <w:pPr>
-        <w:pStyle w:val="ListParagraph"/>
-        <w:numPr>
-          <w:ilvl w:val="1"/>
-          <w:numId w:val="2"/>
-        </w:numPr>
-        <w:rPr>
-          <w:rFonts w:ascii="Pericles" w:hAnsi="Pericles"/>
-          <w:sz w:val="12"/>
-          <w:szCs w:val="16"/>
-        </w:rPr>
-      </w:pPr>
-      <w:r>
-        <w:rPr>
-          <w:rFonts w:ascii="Pericles" w:hAnsi="Pericles"/>
-          <w:sz w:val="12"/>
-          <w:szCs w:val="16"/>
-        </w:rPr>
-        <w:t>Great Weapon</w:t>
-      </w:r>
-    </w:p>
-    <w:p>
-      <w:pPr>
-        <w:pStyle w:val="ListParagraph"/>
-        <w:numPr>
-          <w:ilvl w:val="1"/>
-          <w:numId w:val="2"/>
-        </w:numPr>
-        <w:rPr>
-          <w:rFonts w:ascii="Pericles" w:hAnsi="Pericles"/>
-          <w:sz w:val="12"/>
-          <w:szCs w:val="16"/>
-        </w:rPr>
-      </w:pPr>
-      <w:r>
-        <w:rPr>
-          <w:rFonts w:ascii="Pericles" w:hAnsi="Pericles"/>
-          <w:sz w:val="12"/>
-          <w:szCs w:val="16"/>
-        </w:rPr>
-        <w:t>One-Hand &amp; Shield</w:t>
-      </w:r>
-    </w:p>
-    <w:p>
-      <w:pPr>
-        <w:pStyle w:val="ListParagraph"/>
-        <w:numPr>
-          <w:ilvl w:val="1"/>
-          <w:numId w:val="2"/>
-        </w:numPr>
-        <w:rPr>
-          <w:rFonts w:ascii="Pericles" w:hAnsi="Pericles"/>
-          <w:sz w:val="12"/>
-          <w:szCs w:val="16"/>
-        </w:rPr>
-      </w:pPr>
-      <w:r>
-        <w:rPr>
-          <w:rFonts w:ascii="Pericles" w:hAnsi="Pericles"/>
-          <w:sz w:val="12"/>
-          <w:szCs w:val="16"/>
-        </w:rPr>
-        <w:t>Polearm</w:t>
-      </w:r>
-    </w:p>
-    <w:p>
-      <w:pPr>
-        <w:pStyle w:val="ListParagraph"/>
-        <w:numPr>
-          <w:ilvl w:val="1"/>
-          <w:numId w:val="2"/>
-        </w:numPr>
-        <w:rPr>
-          <w:rFonts w:ascii="Pericles" w:hAnsi="Pericles"/>
-          <w:sz w:val="12"/>
-          <w:szCs w:val="16"/>
-        </w:rPr>
-      </w:pPr>
-      <w:r>
-        <w:rPr>
-          <w:rFonts w:ascii="Pericles" w:hAnsi="Pericles"/>
-          <w:sz w:val="12"/>
-          <w:szCs w:val="16"/>
-        </w:rPr>
-        <w:t>Spear &amp; Shield</w:t>
-      </w:r>
-    </w:p>
-    <w:p>
-      <w:pPr>
-        <w:pStyle w:val="ListParagraph"/>
-        <w:numPr>
-          <w:ilvl w:val="1"/>
-          <w:numId w:val="2"/>
-        </w:numPr>
-        <w:rPr>
-          <w:rFonts w:ascii="Pericles" w:hAnsi="Pericles"/>
-          <w:sz w:val="12"/>
-          <w:szCs w:val="16"/>
-        </w:rPr>
-      </w:pPr>
-      <w:r>
-        <w:rPr>
-          <w:rFonts w:ascii="Pericles" w:hAnsi="Pericles"/>
-          <w:sz w:val="12"/>
-          <w:szCs w:val="16"/>
+          <w:numId w:val="6"/>
+        </w:numPr>
+        <w:rPr>
+          <w:rFonts w:ascii="Pericles" w:hAnsi="Pericles"/>
+          <w:sz w:val="12"/>
+          <w:szCs w:val="18"/>
+        </w:rPr>
+      </w:pPr>
+      <w:r>
+        <w:rPr>
+          <w:rFonts w:ascii="Pericles" w:hAnsi="Pericles"/>
+          <w:sz w:val="12"/>
+          <w:szCs w:val="18"/>
         </w:rPr>
         <w:t>Thrown</w:t>
       </w:r>
@@ -1079,63 +935,63 @@
         <w:pStyle w:val="ListParagraph"/>
         <w:numPr>
           <w:ilvl w:val="1"/>
-          <w:numId w:val="2"/>
-        </w:numPr>
-        <w:rPr>
-          <w:rFonts w:ascii="Pericles" w:hAnsi="Pericles"/>
-          <w:sz w:val="12"/>
-          <w:szCs w:val="16"/>
-        </w:rPr>
-      </w:pPr>
-      <w:r>
-        <w:rPr>
-          <w:rFonts w:ascii="Pericles" w:hAnsi="Pericles"/>
-          <w:sz w:val="12"/>
-          <w:szCs w:val="16"/>
-        </w:rPr>
-        <w:t>Acrobatics</w:t>
-      </w:r>
-    </w:p>
-    <w:p>
-      <w:pPr>
-        <w:pStyle w:val="ListParagraph"/>
-        <w:numPr>
-          <w:ilvl w:val="1"/>
-          <w:numId w:val="2"/>
-        </w:numPr>
-        <w:rPr>
-          <w:rFonts w:ascii="Pericles" w:hAnsi="Pericles"/>
-          <w:sz w:val="12"/>
-          <w:szCs w:val="16"/>
-        </w:rPr>
-      </w:pPr>
-      <w:r>
-        <w:rPr>
-          <w:rFonts w:ascii="Pericles" w:hAnsi="Pericles"/>
-          <w:sz w:val="12"/>
-          <w:szCs w:val="16"/>
-        </w:rPr>
-        <w:t>Carouse</w:t>
-      </w:r>
-    </w:p>
-    <w:p>
-      <w:pPr>
-        <w:pStyle w:val="ListParagraph"/>
-        <w:numPr>
-          <w:ilvl w:val="1"/>
-          <w:numId w:val="2"/>
-        </w:numPr>
-        <w:rPr>
-          <w:rFonts w:ascii="Pericles" w:hAnsi="Pericles"/>
-          <w:sz w:val="12"/>
-          <w:szCs w:val="16"/>
-        </w:rPr>
-      </w:pPr>
-      <w:r>
-        <w:rPr>
-          <w:rFonts w:ascii="Pericles" w:hAnsi="Pericles"/>
-          <w:sz w:val="12"/>
-          <w:szCs w:val="16"/>
+          <w:numId w:val="6"/>
+        </w:numPr>
+        <w:rPr>
+          <w:rFonts w:ascii="Pericles" w:hAnsi="Pericles"/>
+          <w:sz w:val="12"/>
+          <w:szCs w:val="18"/>
+        </w:rPr>
+      </w:pPr>
+      <w:r>
+        <w:rPr>
+          <w:rFonts w:ascii="Pericles" w:hAnsi="Pericles"/>
+          <w:sz w:val="12"/>
+          <w:szCs w:val="18"/>
+        </w:rPr>
+        <w:t>Acrobat</w:t>
+      </w:r>
+    </w:p>
+    <w:p>
+      <w:pPr>
+        <w:pStyle w:val="ListParagraph"/>
+        <w:numPr>
+          <w:ilvl w:val="1"/>
+          <w:numId w:val="6"/>
+        </w:numPr>
+        <w:rPr>
+          <w:rFonts w:ascii="Pericles" w:hAnsi="Pericles"/>
+          <w:sz w:val="12"/>
+          <w:szCs w:val="18"/>
+        </w:rPr>
+      </w:pPr>
+      <w:r>
+        <w:rPr>
+          <w:rFonts w:ascii="Pericles" w:hAnsi="Pericles"/>
+          <w:sz w:val="12"/>
+          <w:szCs w:val="18"/>
+        </w:rPr>
+        <w:t>Animal Lore</w:t>
+      </w:r>
+    </w:p>
+    <w:p>
+      <w:pPr>
+        <w:pStyle w:val="ListParagraph"/>
+        <w:numPr>
+          <w:ilvl w:val="1"/>
+          <w:numId w:val="6"/>
+        </w:numPr>
+        <w:rPr>
+          <w:rFonts w:ascii="Pericles" w:hAnsi="Pericles"/>
+          <w:sz w:val="12"/>
+          <w:szCs w:val="18"/>
+        </w:rPr>
+      </w:pPr>
+      <w:r>
+        <w:rPr>
+          <w:rFonts w:ascii="Pericles" w:hAnsi="Pericles"/>
+          <w:sz w:val="12"/>
+          <w:szCs w:val="18"/>
         </w:rPr>
         <w:t>Climb</w:t>
       </w:r>
@@ -1145,63 +1001,63 @@
         <w:pStyle w:val="ListParagraph"/>
         <w:numPr>
           <w:ilvl w:val="1"/>
-          <w:numId w:val="2"/>
-        </w:numPr>
-        <w:rPr>
-          <w:rFonts w:ascii="Pericles" w:hAnsi="Pericles"/>
-          <w:sz w:val="12"/>
-          <w:szCs w:val="16"/>
-        </w:rPr>
-      </w:pPr>
-      <w:r>
-        <w:rPr>
-          <w:rFonts w:ascii="Pericles" w:hAnsi="Pericles"/>
-          <w:sz w:val="12"/>
-          <w:szCs w:val="16"/>
-        </w:rPr>
-        <w:t>Gamble</w:t>
-      </w:r>
-    </w:p>
-    <w:p>
-      <w:pPr>
-        <w:pStyle w:val="ListParagraph"/>
-        <w:numPr>
-          <w:ilvl w:val="1"/>
-          <w:numId w:val="2"/>
-        </w:numPr>
-        <w:rPr>
-          <w:rFonts w:ascii="Pericles" w:hAnsi="Pericles"/>
-          <w:sz w:val="12"/>
-          <w:szCs w:val="16"/>
-        </w:rPr>
-      </w:pPr>
-      <w:r>
-        <w:rPr>
-          <w:rFonts w:ascii="Pericles" w:hAnsi="Pericles"/>
-          <w:sz w:val="12"/>
-          <w:szCs w:val="16"/>
-        </w:rPr>
-        <w:t>Interrogate</w:t>
-      </w:r>
-    </w:p>
-    <w:p>
-      <w:pPr>
-        <w:pStyle w:val="ListParagraph"/>
-        <w:numPr>
-          <w:ilvl w:val="1"/>
-          <w:numId w:val="2"/>
-        </w:numPr>
-        <w:rPr>
-          <w:rFonts w:ascii="Pericles" w:hAnsi="Pericles"/>
-          <w:sz w:val="12"/>
-          <w:szCs w:val="16"/>
-        </w:rPr>
-      </w:pPr>
-      <w:r>
-        <w:rPr>
-          <w:rFonts w:ascii="Pericles" w:hAnsi="Pericles"/>
-          <w:sz w:val="12"/>
-          <w:szCs w:val="16"/>
+          <w:numId w:val="6"/>
+        </w:numPr>
+        <w:rPr>
+          <w:rFonts w:ascii="Pericles" w:hAnsi="Pericles"/>
+          <w:sz w:val="12"/>
+          <w:szCs w:val="18"/>
+        </w:rPr>
+      </w:pPr>
+      <w:r>
+        <w:rPr>
+          <w:rFonts w:ascii="Pericles" w:hAnsi="Pericles"/>
+          <w:sz w:val="12"/>
+          <w:szCs w:val="18"/>
+        </w:rPr>
+        <w:t>Handyman</w:t>
+      </w:r>
+    </w:p>
+    <w:p>
+      <w:pPr>
+        <w:pStyle w:val="ListParagraph"/>
+        <w:numPr>
+          <w:ilvl w:val="1"/>
+          <w:numId w:val="6"/>
+        </w:numPr>
+        <w:rPr>
+          <w:rFonts w:ascii="Pericles" w:hAnsi="Pericles"/>
+          <w:sz w:val="12"/>
+          <w:szCs w:val="18"/>
+        </w:rPr>
+      </w:pPr>
+      <w:r>
+        <w:rPr>
+          <w:rFonts w:ascii="Pericles" w:hAnsi="Pericles"/>
+          <w:sz w:val="12"/>
+          <w:szCs w:val="18"/>
+        </w:rPr>
+        <w:t>Herb Lore</w:t>
+      </w:r>
+    </w:p>
+    <w:p>
+      <w:pPr>
+        <w:pStyle w:val="ListParagraph"/>
+        <w:numPr>
+          <w:ilvl w:val="1"/>
+          <w:numId w:val="6"/>
+        </w:numPr>
+        <w:rPr>
+          <w:rFonts w:ascii="Pericles" w:hAnsi="Pericles"/>
+          <w:sz w:val="12"/>
+          <w:szCs w:val="18"/>
+        </w:rPr>
+      </w:pPr>
+      <w:r>
+        <w:rPr>
+          <w:rFonts w:ascii="Pericles" w:hAnsi="Pericles"/>
+          <w:sz w:val="12"/>
+          <w:szCs w:val="18"/>
         </w:rPr>
         <w:t>Medic</w:t>
       </w:r>
@@ -1211,19 +1067,19 @@
         <w:pStyle w:val="ListParagraph"/>
         <w:numPr>
           <w:ilvl w:val="1"/>
-          <w:numId w:val="2"/>
-        </w:numPr>
-        <w:rPr>
-          <w:rFonts w:ascii="Pericles" w:hAnsi="Pericles"/>
-          <w:sz w:val="12"/>
-          <w:szCs w:val="16"/>
-        </w:rPr>
-      </w:pPr>
-      <w:r>
-        <w:rPr>
-          <w:rFonts w:ascii="Pericles" w:hAnsi="Pericles"/>
-          <w:sz w:val="12"/>
-          <w:szCs w:val="16"/>
+          <w:numId w:val="6"/>
+        </w:numPr>
+        <w:rPr>
+          <w:rFonts w:ascii="Pericles" w:hAnsi="Pericles"/>
+          <w:sz w:val="12"/>
+          <w:szCs w:val="18"/>
+        </w:rPr>
+      </w:pPr>
+      <w:r>
+        <w:rPr>
+          <w:rFonts w:ascii="Pericles" w:hAnsi="Pericles"/>
+          <w:sz w:val="12"/>
+          <w:szCs w:val="18"/>
         </w:rPr>
         <w:t>Navigate</w:t>
       </w:r>
@@ -1233,19 +1089,19 @@
         <w:pStyle w:val="ListParagraph"/>
         <w:numPr>
           <w:ilvl w:val="1"/>
-          <w:numId w:val="2"/>
-        </w:numPr>
-        <w:rPr>
-          <w:rFonts w:ascii="Pericles" w:hAnsi="Pericles"/>
-          <w:sz w:val="12"/>
-          <w:szCs w:val="16"/>
-        </w:rPr>
-      </w:pPr>
-      <w:r>
-        <w:rPr>
-          <w:rFonts w:ascii="Pericles" w:hAnsi="Pericles"/>
-          <w:sz w:val="12"/>
-          <w:szCs w:val="16"/>
+          <w:numId w:val="6"/>
+        </w:numPr>
+        <w:rPr>
+          <w:rFonts w:ascii="Pericles" w:hAnsi="Pericles"/>
+          <w:sz w:val="12"/>
+          <w:szCs w:val="18"/>
+        </w:rPr>
+      </w:pPr>
+      <w:r>
+        <w:rPr>
+          <w:rFonts w:ascii="Pericles" w:hAnsi="Pericles"/>
+          <w:sz w:val="12"/>
+          <w:szCs w:val="18"/>
         </w:rPr>
         <w:t>Ride</w:t>
       </w:r>
@@ -1255,19 +1111,63 @@
         <w:pStyle w:val="ListParagraph"/>
         <w:numPr>
           <w:ilvl w:val="1"/>
-          <w:numId w:val="2"/>
-        </w:numPr>
-        <w:rPr>
-          <w:rFonts w:ascii="Pericles" w:hAnsi="Pericles"/>
-          <w:sz w:val="12"/>
-          <w:szCs w:val="16"/>
-        </w:rPr>
-      </w:pPr>
-      <w:r>
-        <w:rPr>
-          <w:rFonts w:ascii="Pericles" w:hAnsi="Pericles"/>
-          <w:sz w:val="12"/>
-          <w:szCs w:val="16"/>
+          <w:numId w:val="6"/>
+        </w:numPr>
+        <w:rPr>
+          <w:rFonts w:ascii="Pericles" w:hAnsi="Pericles"/>
+          <w:sz w:val="12"/>
+          <w:szCs w:val="18"/>
+        </w:rPr>
+      </w:pPr>
+      <w:r>
+        <w:rPr>
+          <w:rFonts w:ascii="Pericles" w:hAnsi="Pericles"/>
+          <w:sz w:val="12"/>
+          <w:szCs w:val="18"/>
+        </w:rPr>
+        <w:t>Search</w:t>
+      </w:r>
+    </w:p>
+    <w:p>
+      <w:pPr>
+        <w:pStyle w:val="ListParagraph"/>
+        <w:numPr>
+          <w:ilvl w:val="1"/>
+          <w:numId w:val="6"/>
+        </w:numPr>
+        <w:rPr>
+          <w:rFonts w:ascii="Pericles" w:hAnsi="Pericles"/>
+          <w:sz w:val="12"/>
+          <w:szCs w:val="18"/>
+        </w:rPr>
+      </w:pPr>
+      <w:r>
+        <w:rPr>
+          <w:rFonts w:ascii="Pericles" w:hAnsi="Pericles"/>
+          <w:sz w:val="12"/>
+          <w:szCs w:val="18"/>
+        </w:rPr>
+        <w:t>Sneak</w:t>
+      </w:r>
+    </w:p>
+    <w:p>
+      <w:pPr>
+        <w:pStyle w:val="ListParagraph"/>
+        <w:numPr>
+          <w:ilvl w:val="1"/>
+          <w:numId w:val="6"/>
+        </w:numPr>
+        <w:rPr>
+          <w:rFonts w:ascii="Pericles" w:hAnsi="Pericles"/>
+          <w:sz w:val="12"/>
+          <w:szCs w:val="18"/>
+        </w:rPr>
+      </w:pPr>
+      <w:r>
+        <w:rPr>
+          <w:rFonts w:ascii="Pericles" w:hAnsi="Pericles"/>
+          <w:sz w:val="12"/>
+          <w:szCs w:val="18"/>
         </w:rPr>
         <w:t>Survive</w:t>
       </w:r>
@@ -1277,19 +1177,19 @@
         <w:pStyle w:val="ListParagraph"/>
         <w:numPr>
           <w:ilvl w:val="1"/>
-          <w:numId w:val="2"/>
-        </w:numPr>
-        <w:rPr>
-          <w:rFonts w:ascii="Pericles" w:hAnsi="Pericles"/>
-          <w:sz w:val="12"/>
-          <w:szCs w:val="16"/>
-        </w:rPr>
-      </w:pPr>
-      <w:r>
-        <w:rPr>
-          <w:rFonts w:ascii="Pericles" w:hAnsi="Pericles"/>
-          <w:sz w:val="12"/>
-          <w:szCs w:val="16"/>
+          <w:numId w:val="6"/>
+        </w:numPr>
+        <w:rPr>
+          <w:rFonts w:ascii="Pericles" w:hAnsi="Pericles"/>
+          <w:sz w:val="12"/>
+          <w:szCs w:val="18"/>
+        </w:rPr>
+      </w:pPr>
+      <w:r>
+        <w:rPr>
+          <w:rFonts w:ascii="Pericles" w:hAnsi="Pericles"/>
+          <w:sz w:val="12"/>
+          <w:szCs w:val="18"/>
         </w:rPr>
         <w:t>Swim</w:t>
       </w:r>
@@ -1299,21 +1199,43 @@
         <w:pStyle w:val="ListParagraph"/>
         <w:numPr>
           <w:ilvl w:val="1"/>
-          <w:numId w:val="2"/>
-        </w:numPr>
-        <w:rPr>
-          <w:rFonts w:ascii="Pericles" w:hAnsi="Pericles"/>
-          <w:sz w:val="12"/>
-          <w:szCs w:val="16"/>
-        </w:rPr>
-      </w:pPr>
-      <w:r>
-        <w:rPr>
-          <w:rFonts w:ascii="Pericles" w:hAnsi="Pericles"/>
-          <w:sz w:val="12"/>
-          <w:szCs w:val="16"/>
-        </w:rPr>
-        <w:t>Tactics</w:t>
+          <w:numId w:val="6"/>
+        </w:numPr>
+        <w:rPr>
+          <w:rFonts w:ascii="Pericles" w:hAnsi="Pericles"/>
+          <w:sz w:val="12"/>
+          <w:szCs w:val="18"/>
+        </w:rPr>
+      </w:pPr>
+      <w:r>
+        <w:rPr>
+          <w:rFonts w:ascii="Pericles" w:hAnsi="Pericles"/>
+          <w:sz w:val="12"/>
+          <w:szCs w:val="18"/>
+        </w:rPr>
+        <w:t xml:space="preserve">Track </w:t>
+      </w:r>
+    </w:p>
+    <w:p>
+      <w:pPr>
+        <w:pStyle w:val="ListParagraph"/>
+        <w:numPr>
+          <w:ilvl w:val="1"/>
+          <w:numId w:val="6"/>
+        </w:numPr>
+        <w:rPr>
+          <w:rFonts w:ascii="Pericles" w:hAnsi="Pericles"/>
+          <w:sz w:val="12"/>
+          <w:szCs w:val="18"/>
+        </w:rPr>
+      </w:pPr>
+      <w:r>
+        <w:rPr>
+          <w:rFonts w:ascii="Pericles" w:hAnsi="Pericles"/>
+          <w:sz w:val="12"/>
+          <w:szCs w:val="18"/>
+        </w:rPr>
+        <w:t>Traps</w:t>
       </w:r>
     </w:p>
     <w:p>
@@ -1321,12 +1243,12 @@
         <w:pStyle w:val="ListParagraph"/>
         <w:numPr>
           <w:ilvl w:val="0"/>
-          <w:numId w:val="2"/>
-        </w:numPr>
-        <w:rPr>
-          <w:rFonts w:ascii="Pericles" w:hAnsi="Pericles"/>
-          <w:sz w:val="16"/>
-          <w:szCs w:val="16"/>
+          <w:numId w:val="6"/>
+        </w:numPr>
+        <w:rPr>
+          <w:rFonts w:ascii="Pericles" w:hAnsi="Pericles"/>
+          <w:sz w:val="16"/>
+          <w:szCs w:val="18"/>
         </w:rPr>
         <w:sectPr>
           <w:type w:val="continuous"/>
@@ -1342,21 +1264,1941 @@
         <w:pStyle w:val="ListParagraph"/>
         <w:numPr>
           <w:ilvl w:val="0"/>
-          <w:numId w:val="2"/>
-        </w:numPr>
-        <w:rPr>
-          <w:rFonts w:ascii="Pericles" w:hAnsi="Pericles"/>
-          <w:sz w:val="16"/>
-          <w:szCs w:val="16"/>
-        </w:rPr>
-      </w:pPr>
-      <w:r>
-        <w:rPr>
-          <w:rFonts w:ascii="Pericles" w:hAnsi="Pericles"/>
-          <w:sz w:val="16"/>
-          <w:szCs w:val="16"/>
-        </w:rPr>
-        <w:t>+4 Hit Points</w:t>
+          <w:numId w:val="6"/>
+        </w:numPr>
+        <w:rPr>
+          <w:rFonts w:ascii="Pericles" w:hAnsi="Pericles"/>
+          <w:sz w:val="16"/>
+          <w:szCs w:val="18"/>
+        </w:rPr>
+      </w:pPr>
+      <w:r>
+        <w:rPr>
+          <w:rFonts w:ascii="Pericles" w:hAnsi="Pericles"/>
+          <w:sz w:val="16"/>
+          <w:szCs w:val="18"/>
+        </w:rPr>
+        <w:t>3</w:t>
+      </w:r>
+      <w:r>
+        <w:rPr>
+          <w:rFonts w:ascii="Pericles" w:hAnsi="Pericles"/>
+          <w:sz w:val="16"/>
+          <w:szCs w:val="18"/>
+        </w:rPr>
+        <w:t xml:space="preserve"> Perks (KN, LG, PR, TR)</w:t>
+      </w:r>
+    </w:p>
+    <w:p>
+      <w:pPr>
+        <w:pStyle w:val="ListParagraph"/>
+        <w:numPr>
+          <w:ilvl w:val="0"/>
+          <w:numId w:val="6"/>
+        </w:numPr>
+        <w:rPr>
+          <w:rFonts w:ascii="Pericles" w:hAnsi="Pericles"/>
+          <w:sz w:val="16"/>
+          <w:szCs w:val="18"/>
+        </w:rPr>
+      </w:pPr>
+      <w:r>
+        <w:rPr>
+          <w:rFonts w:ascii="Pericles" w:hAnsi="Pericles"/>
+          <w:sz w:val="16"/>
+          <w:szCs w:val="18"/>
+        </w:rPr>
+        <w:t>+3 Hit Points</w:t>
+      </w:r>
+    </w:p>
+    <w:p>
+      <w:pPr>
+        <w:rPr>
+          <w:rFonts w:ascii="Pericles" w:hAnsi="Pericles"/>
+          <w:sz w:val="18"/>
+          <w:szCs w:val="18"/>
+        </w:rPr>
+      </w:pPr>
+    </w:p>
+    <w:p>
+      <w:pPr>
+        <w:rPr>
+          <w:rFonts w:ascii="Pericles" w:hAnsi="Pericles"/>
+          <w:sz w:val="18"/>
+          <w:szCs w:val="18"/>
+        </w:rPr>
+      </w:pPr>
+      <w:r>
+        <w:rPr>
+          <w:rFonts w:ascii="Pericles" w:hAnsi="Pericles"/>
+          <w:sz w:val="18"/>
+          <w:szCs w:val="18"/>
+        </w:rPr>
+        <w:t>Learning</w:t>
+      </w:r>
+    </w:p>
+    <w:p>
+      <w:pPr>
+        <w:pStyle w:val="ListParagraph"/>
+        <w:numPr>
+          <w:ilvl w:val="0"/>
+          <w:numId w:val="7"/>
+        </w:numPr>
+        <w:rPr>
+          <w:rFonts w:ascii="Pericles" w:hAnsi="Pericles"/>
+          <w:sz w:val="16"/>
+          <w:szCs w:val="18"/>
+        </w:rPr>
+      </w:pPr>
+      <w:r>
+        <w:rPr>
+          <w:rFonts w:ascii="Pericles" w:hAnsi="Pericles"/>
+          <w:sz w:val="16"/>
+          <w:szCs w:val="18"/>
+        </w:rPr>
+        <w:t>4 Skills from this list</w:t>
+      </w:r>
+    </w:p>
+    <w:p>
+      <w:pPr>
+        <w:pStyle w:val="ListParagraph"/>
+        <w:numPr>
+          <w:ilvl w:val="1"/>
+          <w:numId w:val="7"/>
+        </w:numPr>
+        <w:rPr>
+          <w:rFonts w:ascii="Pericles" w:hAnsi="Pericles"/>
+          <w:sz w:val="12"/>
+          <w:szCs w:val="18"/>
+        </w:rPr>
+        <w:sectPr>
+          <w:type w:val="continuous"/>
+          <w:pgSz w:w="12240" w:h="15840"/>
+          <w:pgMar w:top="1440" w:right="1440" w:bottom="1440" w:left="1440" w:header="720" w:footer="720" w:gutter="0"/>
+          <w:cols w:space="720"/>
+          <w:docGrid w:linePitch="360"/>
+        </w:sectPr>
+      </w:pPr>
+    </w:p>
+    <w:p>
+      <w:pPr>
+        <w:pStyle w:val="ListParagraph"/>
+        <w:numPr>
+          <w:ilvl w:val="1"/>
+          <w:numId w:val="7"/>
+        </w:numPr>
+        <w:rPr>
+          <w:rFonts w:ascii="Pericles" w:hAnsi="Pericles"/>
+          <w:sz w:val="12"/>
+          <w:szCs w:val="18"/>
+        </w:rPr>
+      </w:pPr>
+      <w:r>
+        <w:rPr>
+          <w:rFonts w:ascii="Pericles" w:hAnsi="Pericles"/>
+          <w:sz w:val="12"/>
+          <w:szCs w:val="18"/>
+        </w:rPr>
+        <w:t>Acting</w:t>
+      </w:r>
+    </w:p>
+    <w:p>
+      <w:pPr>
+        <w:pStyle w:val="ListParagraph"/>
+        <w:numPr>
+          <w:ilvl w:val="1"/>
+          <w:numId w:val="7"/>
+        </w:numPr>
+        <w:rPr>
+          <w:rFonts w:ascii="Pericles" w:hAnsi="Pericles"/>
+          <w:sz w:val="12"/>
+          <w:szCs w:val="18"/>
+        </w:rPr>
+      </w:pPr>
+      <w:r>
+        <w:rPr>
+          <w:rFonts w:ascii="Pericles" w:hAnsi="Pericles"/>
+          <w:sz w:val="12"/>
+          <w:szCs w:val="18"/>
+        </w:rPr>
+        <w:t>Administer</w:t>
+      </w:r>
+    </w:p>
+    <w:p>
+      <w:pPr>
+        <w:pStyle w:val="ListParagraph"/>
+        <w:numPr>
+          <w:ilvl w:val="1"/>
+          <w:numId w:val="7"/>
+        </w:numPr>
+        <w:rPr>
+          <w:rFonts w:ascii="Pericles" w:hAnsi="Pericles"/>
+          <w:sz w:val="12"/>
+          <w:szCs w:val="18"/>
+        </w:rPr>
+      </w:pPr>
+      <w:r>
+        <w:rPr>
+          <w:rFonts w:ascii="Pericles" w:hAnsi="Pericles"/>
+          <w:sz w:val="12"/>
+          <w:szCs w:val="18"/>
+        </w:rPr>
+        <w:t>Ancient Lore</w:t>
+      </w:r>
+    </w:p>
+    <w:p>
+      <w:pPr>
+        <w:pStyle w:val="ListParagraph"/>
+        <w:numPr>
+          <w:ilvl w:val="1"/>
+          <w:numId w:val="7"/>
+        </w:numPr>
+        <w:rPr>
+          <w:rFonts w:ascii="Pericles" w:hAnsi="Pericles"/>
+          <w:sz w:val="12"/>
+          <w:szCs w:val="18"/>
+        </w:rPr>
+      </w:pPr>
+      <w:r>
+        <w:rPr>
+          <w:rFonts w:ascii="Pericles" w:hAnsi="Pericles"/>
+          <w:sz w:val="12"/>
+          <w:szCs w:val="18"/>
+        </w:rPr>
+        <w:t>Animal Lore</w:t>
+      </w:r>
+    </w:p>
+    <w:p>
+      <w:pPr>
+        <w:pStyle w:val="ListParagraph"/>
+        <w:numPr>
+          <w:ilvl w:val="1"/>
+          <w:numId w:val="7"/>
+        </w:numPr>
+        <w:rPr>
+          <w:rFonts w:ascii="Pericles" w:hAnsi="Pericles"/>
+          <w:sz w:val="12"/>
+          <w:szCs w:val="18"/>
+        </w:rPr>
+      </w:pPr>
+      <w:r>
+        <w:rPr>
+          <w:rFonts w:ascii="Pericles" w:hAnsi="Pericles"/>
+          <w:sz w:val="12"/>
+          <w:szCs w:val="18"/>
+        </w:rPr>
+        <w:t>Etiquette</w:t>
+      </w:r>
+    </w:p>
+    <w:p>
+      <w:pPr>
+        <w:pStyle w:val="ListParagraph"/>
+        <w:numPr>
+          <w:ilvl w:val="1"/>
+          <w:numId w:val="7"/>
+        </w:numPr>
+        <w:rPr>
+          <w:rFonts w:ascii="Pericles" w:hAnsi="Pericles"/>
+          <w:sz w:val="12"/>
+          <w:szCs w:val="18"/>
+        </w:rPr>
+      </w:pPr>
+      <w:r>
+        <w:rPr>
+          <w:rFonts w:ascii="Pericles" w:hAnsi="Pericles"/>
+          <w:sz w:val="12"/>
+          <w:szCs w:val="18"/>
+        </w:rPr>
+        <w:t>Handyman</w:t>
+      </w:r>
+    </w:p>
+    <w:p>
+      <w:pPr>
+        <w:pStyle w:val="ListParagraph"/>
+        <w:numPr>
+          <w:ilvl w:val="1"/>
+          <w:numId w:val="7"/>
+        </w:numPr>
+        <w:rPr>
+          <w:rFonts w:ascii="Pericles" w:hAnsi="Pericles"/>
+          <w:sz w:val="12"/>
+          <w:szCs w:val="18"/>
+        </w:rPr>
+      </w:pPr>
+      <w:r>
+        <w:rPr>
+          <w:rFonts w:ascii="Pericles" w:hAnsi="Pericles"/>
+          <w:sz w:val="12"/>
+          <w:szCs w:val="18"/>
+        </w:rPr>
+        <w:t>Herb Lore</w:t>
+      </w:r>
+    </w:p>
+    <w:p>
+      <w:pPr>
+        <w:pStyle w:val="ListParagraph"/>
+        <w:numPr>
+          <w:ilvl w:val="1"/>
+          <w:numId w:val="7"/>
+        </w:numPr>
+        <w:rPr>
+          <w:rFonts w:ascii="Pericles" w:hAnsi="Pericles"/>
+          <w:sz w:val="12"/>
+          <w:szCs w:val="18"/>
+        </w:rPr>
+      </w:pPr>
+      <w:r>
+        <w:rPr>
+          <w:rFonts w:ascii="Pericles" w:hAnsi="Pericles"/>
+          <w:sz w:val="12"/>
+          <w:szCs w:val="18"/>
+        </w:rPr>
+        <w:t>History</w:t>
+      </w:r>
+    </w:p>
+    <w:p>
+      <w:pPr>
+        <w:pStyle w:val="ListParagraph"/>
+        <w:numPr>
+          <w:ilvl w:val="1"/>
+          <w:numId w:val="7"/>
+        </w:numPr>
+        <w:rPr>
+          <w:rFonts w:ascii="Pericles" w:hAnsi="Pericles"/>
+          <w:sz w:val="12"/>
+          <w:szCs w:val="18"/>
+        </w:rPr>
+      </w:pPr>
+      <w:r>
+        <w:rPr>
+          <w:rFonts w:ascii="Pericles" w:hAnsi="Pericles"/>
+          <w:sz w:val="12"/>
+          <w:szCs w:val="18"/>
+        </w:rPr>
+        <w:t>Item Lore</w:t>
+      </w:r>
+    </w:p>
+    <w:p>
+      <w:pPr>
+        <w:pStyle w:val="ListParagraph"/>
+        <w:numPr>
+          <w:ilvl w:val="1"/>
+          <w:numId w:val="7"/>
+        </w:numPr>
+        <w:rPr>
+          <w:rFonts w:ascii="Pericles" w:hAnsi="Pericles"/>
+          <w:sz w:val="12"/>
+          <w:szCs w:val="18"/>
+        </w:rPr>
+      </w:pPr>
+      <w:r>
+        <w:rPr>
+          <w:rFonts w:ascii="Pericles" w:hAnsi="Pericles"/>
+          <w:sz w:val="12"/>
+          <w:szCs w:val="18"/>
+        </w:rPr>
+        <w:t>Law</w:t>
+      </w:r>
+    </w:p>
+    <w:p>
+      <w:pPr>
+        <w:pStyle w:val="ListParagraph"/>
+        <w:numPr>
+          <w:ilvl w:val="1"/>
+          <w:numId w:val="7"/>
+        </w:numPr>
+        <w:rPr>
+          <w:rFonts w:ascii="Pericles" w:hAnsi="Pericles"/>
+          <w:sz w:val="12"/>
+          <w:szCs w:val="18"/>
+        </w:rPr>
+      </w:pPr>
+      <w:r>
+        <w:rPr>
+          <w:rFonts w:ascii="Pericles" w:hAnsi="Pericles"/>
+          <w:sz w:val="12"/>
+          <w:szCs w:val="18"/>
+        </w:rPr>
+        <w:t>Medic</w:t>
+      </w:r>
+    </w:p>
+    <w:p>
+      <w:pPr>
+        <w:pStyle w:val="ListParagraph"/>
+        <w:numPr>
+          <w:ilvl w:val="1"/>
+          <w:numId w:val="7"/>
+        </w:numPr>
+        <w:rPr>
+          <w:rFonts w:ascii="Pericles" w:hAnsi="Pericles"/>
+          <w:sz w:val="12"/>
+          <w:szCs w:val="18"/>
+        </w:rPr>
+      </w:pPr>
+      <w:r>
+        <w:rPr>
+          <w:rFonts w:ascii="Pericles" w:hAnsi="Pericles"/>
+          <w:sz w:val="12"/>
+          <w:szCs w:val="18"/>
+        </w:rPr>
+        <w:t>Navigate</w:t>
+      </w:r>
+    </w:p>
+    <w:p>
+      <w:pPr>
+        <w:pStyle w:val="ListParagraph"/>
+        <w:numPr>
+          <w:ilvl w:val="1"/>
+          <w:numId w:val="7"/>
+        </w:numPr>
+        <w:rPr>
+          <w:rFonts w:ascii="Pericles" w:hAnsi="Pericles"/>
+          <w:sz w:val="12"/>
+          <w:szCs w:val="18"/>
+        </w:rPr>
+      </w:pPr>
+      <w:r>
+        <w:rPr>
+          <w:rFonts w:ascii="Pericles" w:hAnsi="Pericles"/>
+          <w:sz w:val="12"/>
+          <w:szCs w:val="18"/>
+        </w:rPr>
+        <w:t>Rune Lore</w:t>
+      </w:r>
+    </w:p>
+    <w:p>
+      <w:pPr>
+        <w:pStyle w:val="ListParagraph"/>
+        <w:numPr>
+          <w:ilvl w:val="1"/>
+          <w:numId w:val="7"/>
+        </w:numPr>
+        <w:rPr>
+          <w:rFonts w:ascii="Pericles" w:hAnsi="Pericles"/>
+          <w:sz w:val="12"/>
+          <w:szCs w:val="18"/>
+        </w:rPr>
+      </w:pPr>
+      <w:r>
+        <w:rPr>
+          <w:rFonts w:ascii="Pericles" w:hAnsi="Pericles"/>
+          <w:sz w:val="12"/>
+          <w:szCs w:val="18"/>
+        </w:rPr>
+        <w:t>Theology</w:t>
+      </w:r>
+    </w:p>
+    <w:p>
+      <w:pPr>
+        <w:pStyle w:val="ListParagraph"/>
+        <w:numPr>
+          <w:ilvl w:val="1"/>
+          <w:numId w:val="7"/>
+        </w:numPr>
+        <w:rPr>
+          <w:rFonts w:ascii="Pericles" w:hAnsi="Pericles"/>
+          <w:sz w:val="12"/>
+          <w:szCs w:val="18"/>
+        </w:rPr>
+      </w:pPr>
+      <w:r>
+        <w:rPr>
+          <w:rFonts w:ascii="Pericles" w:hAnsi="Pericles"/>
+          <w:sz w:val="12"/>
+          <w:szCs w:val="18"/>
+        </w:rPr>
+        <w:t>Alchemist</w:t>
+      </w:r>
+    </w:p>
+    <w:p>
+      <w:pPr>
+        <w:pStyle w:val="ListParagraph"/>
+        <w:numPr>
+          <w:ilvl w:val="1"/>
+          <w:numId w:val="7"/>
+        </w:numPr>
+        <w:rPr>
+          <w:rFonts w:ascii="Pericles" w:hAnsi="Pericles"/>
+          <w:sz w:val="12"/>
+          <w:szCs w:val="18"/>
+        </w:rPr>
+      </w:pPr>
+      <w:r>
+        <w:rPr>
+          <w:rFonts w:ascii="Pericles" w:hAnsi="Pericles"/>
+          <w:sz w:val="12"/>
+          <w:szCs w:val="18"/>
+        </w:rPr>
+        <w:t>Performer</w:t>
+      </w:r>
+    </w:p>
+    <w:p>
+      <w:pPr>
+        <w:pStyle w:val="ListParagraph"/>
+        <w:numPr>
+          <w:ilvl w:val="0"/>
+          <w:numId w:val="7"/>
+        </w:numPr>
+        <w:rPr>
+          <w:rFonts w:ascii="Pericles" w:hAnsi="Pericles"/>
+          <w:sz w:val="16"/>
+          <w:szCs w:val="18"/>
+        </w:rPr>
+        <w:sectPr>
+          <w:type w:val="continuous"/>
+          <w:pgSz w:w="12240" w:h="15840"/>
+          <w:pgMar w:top="1440" w:right="1440" w:bottom="1440" w:left="1440" w:header="720" w:footer="720" w:gutter="0"/>
+          <w:cols w:num="3" w:space="720"/>
+          <w:docGrid w:linePitch="360"/>
+        </w:sectPr>
+      </w:pPr>
+    </w:p>
+    <w:p>
+      <w:pPr>
+        <w:pStyle w:val="ListParagraph"/>
+        <w:numPr>
+          <w:ilvl w:val="0"/>
+          <w:numId w:val="7"/>
+        </w:numPr>
+        <w:rPr>
+          <w:rFonts w:ascii="Pericles" w:hAnsi="Pericles"/>
+          <w:sz w:val="16"/>
+          <w:szCs w:val="18"/>
+        </w:rPr>
+      </w:pPr>
+      <w:r>
+        <w:rPr>
+          <w:rFonts w:ascii="Pericles" w:hAnsi="Pericles"/>
+          <w:sz w:val="16"/>
+          <w:szCs w:val="18"/>
+        </w:rPr>
+        <w:t>6 Perks (KN, LG, PR, TR)</w:t>
+      </w:r>
+    </w:p>
+    <w:p>
+      <w:pPr>
+        <w:rPr>
+          <w:rFonts w:ascii="Pericles" w:hAnsi="Pericles"/>
+          <w:sz w:val="18"/>
+          <w:szCs w:val="18"/>
+        </w:rPr>
+      </w:pPr>
+    </w:p>
+    <w:p>
+      <w:pPr>
+        <w:rPr>
+          <w:rFonts w:ascii="Pericles" w:hAnsi="Pericles"/>
+          <w:sz w:val="18"/>
+          <w:szCs w:val="18"/>
+        </w:rPr>
+      </w:pPr>
+      <w:r>
+        <w:rPr>
+          <w:rFonts w:ascii="Pericles" w:hAnsi="Pericles"/>
+          <w:sz w:val="18"/>
+          <w:szCs w:val="18"/>
+        </w:rPr>
+        <w:t>Magic</w:t>
+      </w:r>
+    </w:p>
+    <w:p>
+      <w:pPr>
+        <w:pStyle w:val="ListParagraph"/>
+        <w:numPr>
+          <w:ilvl w:val="0"/>
+          <w:numId w:val="8"/>
+        </w:numPr>
+        <w:rPr>
+          <w:rFonts w:ascii="Pericles" w:hAnsi="Pericles"/>
+          <w:sz w:val="16"/>
+          <w:szCs w:val="16"/>
+        </w:rPr>
+      </w:pPr>
+      <w:r>
+        <w:rPr>
+          <w:rFonts w:ascii="Pericles" w:hAnsi="Pericles"/>
+          <w:sz w:val="16"/>
+          <w:szCs w:val="16"/>
+        </w:rPr>
+        <w:t>2 Skills from this list</w:t>
+      </w:r>
+    </w:p>
+    <w:p>
+      <w:pPr>
+        <w:pStyle w:val="ListParagraph"/>
+        <w:numPr>
+          <w:ilvl w:val="1"/>
+          <w:numId w:val="8"/>
+        </w:numPr>
+        <w:rPr>
+          <w:rFonts w:ascii="Pericles" w:hAnsi="Pericles"/>
+          <w:sz w:val="12"/>
+          <w:szCs w:val="16"/>
+        </w:rPr>
+        <w:sectPr>
+          <w:type w:val="continuous"/>
+          <w:pgSz w:w="12240" w:h="15840"/>
+          <w:pgMar w:top="1440" w:right="1440" w:bottom="1440" w:left="1440" w:header="720" w:footer="720" w:gutter="0"/>
+          <w:cols w:space="720"/>
+          <w:docGrid w:linePitch="360"/>
+        </w:sectPr>
+      </w:pPr>
+    </w:p>
+    <w:p>
+      <w:pPr>
+        <w:pStyle w:val="ListParagraph"/>
+        <w:numPr>
+          <w:ilvl w:val="1"/>
+          <w:numId w:val="8"/>
+        </w:numPr>
+        <w:rPr>
+          <w:rFonts w:ascii="Pericles" w:hAnsi="Pericles"/>
+          <w:sz w:val="12"/>
+          <w:szCs w:val="16"/>
+        </w:rPr>
+      </w:pPr>
+      <w:r>
+        <w:rPr>
+          <w:rFonts w:ascii="Pericles" w:hAnsi="Pericles"/>
+          <w:sz w:val="12"/>
+          <w:szCs w:val="16"/>
+        </w:rPr>
+        <w:t>Spell</w:t>
+      </w:r>
+    </w:p>
+    <w:p>
+      <w:pPr>
+        <w:pStyle w:val="ListParagraph"/>
+        <w:numPr>
+          <w:ilvl w:val="1"/>
+          <w:numId w:val="8"/>
+        </w:numPr>
+        <w:rPr>
+          <w:rFonts w:ascii="Pericles" w:hAnsi="Pericles"/>
+          <w:sz w:val="12"/>
+          <w:szCs w:val="16"/>
+        </w:rPr>
+      </w:pPr>
+      <w:r>
+        <w:rPr>
+          <w:rFonts w:ascii="Pericles" w:hAnsi="Pericles"/>
+          <w:sz w:val="12"/>
+          <w:szCs w:val="16"/>
+        </w:rPr>
+        <w:t>Staff</w:t>
+      </w:r>
+    </w:p>
+    <w:p>
+      <w:pPr>
+        <w:pStyle w:val="ListParagraph"/>
+        <w:numPr>
+          <w:ilvl w:val="1"/>
+          <w:numId w:val="8"/>
+        </w:numPr>
+        <w:rPr>
+          <w:rFonts w:ascii="Pericles" w:hAnsi="Pericles"/>
+          <w:sz w:val="12"/>
+          <w:szCs w:val="16"/>
+        </w:rPr>
+      </w:pPr>
+      <w:r>
+        <w:rPr>
+          <w:rFonts w:ascii="Pericles" w:hAnsi="Pericles"/>
+          <w:sz w:val="12"/>
+          <w:szCs w:val="16"/>
+        </w:rPr>
+        <w:t>Ancient Lore</w:t>
+      </w:r>
+    </w:p>
+    <w:p>
+      <w:pPr>
+        <w:pStyle w:val="ListParagraph"/>
+        <w:numPr>
+          <w:ilvl w:val="1"/>
+          <w:numId w:val="8"/>
+        </w:numPr>
+        <w:rPr>
+          <w:rFonts w:ascii="Pericles" w:hAnsi="Pericles"/>
+          <w:sz w:val="12"/>
+          <w:szCs w:val="16"/>
+        </w:rPr>
+      </w:pPr>
+      <w:r>
+        <w:rPr>
+          <w:rFonts w:ascii="Pericles" w:hAnsi="Pericles"/>
+          <w:sz w:val="12"/>
+          <w:szCs w:val="16"/>
+        </w:rPr>
+        <w:t>History</w:t>
+      </w:r>
+    </w:p>
+    <w:p>
+      <w:pPr>
+        <w:pStyle w:val="ListParagraph"/>
+        <w:numPr>
+          <w:ilvl w:val="1"/>
+          <w:numId w:val="8"/>
+        </w:numPr>
+        <w:rPr>
+          <w:rFonts w:ascii="Pericles" w:hAnsi="Pericles"/>
+          <w:sz w:val="12"/>
+          <w:szCs w:val="16"/>
+        </w:rPr>
+      </w:pPr>
+      <w:r>
+        <w:rPr>
+          <w:rFonts w:ascii="Pericles" w:hAnsi="Pericles"/>
+          <w:sz w:val="12"/>
+          <w:szCs w:val="16"/>
+        </w:rPr>
+        <w:t>Item Lore</w:t>
+      </w:r>
+    </w:p>
+    <w:p>
+      <w:pPr>
+        <w:pStyle w:val="ListParagraph"/>
+        <w:numPr>
+          <w:ilvl w:val="1"/>
+          <w:numId w:val="8"/>
+        </w:numPr>
+        <w:rPr>
+          <w:rFonts w:ascii="Pericles" w:hAnsi="Pericles"/>
+          <w:sz w:val="12"/>
+          <w:szCs w:val="16"/>
+        </w:rPr>
+      </w:pPr>
+      <w:r>
+        <w:rPr>
+          <w:rFonts w:ascii="Pericles" w:hAnsi="Pericles"/>
+          <w:sz w:val="12"/>
+          <w:szCs w:val="16"/>
+        </w:rPr>
+        <w:t>Meditate</w:t>
+      </w:r>
+    </w:p>
+    <w:p>
+      <w:pPr>
+        <w:pStyle w:val="ListParagraph"/>
+        <w:numPr>
+          <w:ilvl w:val="1"/>
+          <w:numId w:val="8"/>
+        </w:numPr>
+        <w:rPr>
+          <w:rFonts w:ascii="Pericles" w:hAnsi="Pericles"/>
+          <w:sz w:val="12"/>
+          <w:szCs w:val="16"/>
+        </w:rPr>
+      </w:pPr>
+      <w:r>
+        <w:rPr>
+          <w:rFonts w:ascii="Pericles" w:hAnsi="Pericles"/>
+          <w:sz w:val="12"/>
+          <w:szCs w:val="16"/>
+        </w:rPr>
+        <w:t>Rune Lore</w:t>
+      </w:r>
+    </w:p>
+    <w:p>
+      <w:pPr>
+        <w:pStyle w:val="ListParagraph"/>
+        <w:numPr>
+          <w:ilvl w:val="0"/>
+          <w:numId w:val="8"/>
+        </w:numPr>
+        <w:rPr>
+          <w:rFonts w:ascii="Pericles" w:hAnsi="Pericles"/>
+          <w:sz w:val="16"/>
+          <w:szCs w:val="16"/>
+        </w:rPr>
+        <w:sectPr>
+          <w:type w:val="continuous"/>
+          <w:pgSz w:w="12240" w:h="15840"/>
+          <w:pgMar w:top="1440" w:right="1440" w:bottom="1440" w:left="1440" w:header="720" w:footer="720" w:gutter="0"/>
+          <w:cols w:num="3" w:space="720"/>
+          <w:docGrid w:linePitch="360"/>
+        </w:sectPr>
+      </w:pPr>
+    </w:p>
+    <w:p>
+      <w:pPr>
+        <w:pStyle w:val="ListParagraph"/>
+        <w:numPr>
+          <w:ilvl w:val="0"/>
+          <w:numId w:val="8"/>
+        </w:numPr>
+        <w:rPr>
+          <w:rFonts w:ascii="Pericles" w:hAnsi="Pericles"/>
+          <w:sz w:val="16"/>
+          <w:szCs w:val="16"/>
+        </w:rPr>
+      </w:pPr>
+      <w:r>
+        <w:rPr>
+          <w:rFonts w:ascii="Pericles" w:hAnsi="Pericles"/>
+          <w:sz w:val="16"/>
+          <w:szCs w:val="16"/>
+        </w:rPr>
+        <w:t>4 Perks (KN, LG, PR, TR)</w:t>
+      </w:r>
+    </w:p>
+    <w:p>
+      <w:pPr>
+        <w:pStyle w:val="ListParagraph"/>
+        <w:numPr>
+          <w:ilvl w:val="0"/>
+          <w:numId w:val="8"/>
+        </w:numPr>
+        <w:rPr>
+          <w:rFonts w:ascii="Pericles" w:hAnsi="Pericles"/>
+          <w:sz w:val="16"/>
+          <w:szCs w:val="16"/>
+        </w:rPr>
+      </w:pPr>
+      <w:r>
+        <w:rPr>
+          <w:rFonts w:ascii="Pericles" w:hAnsi="Pericles"/>
+          <w:sz w:val="16"/>
+          <w:szCs w:val="16"/>
+        </w:rPr>
+        <w:t>1 Rune</w:t>
+      </w:r>
+    </w:p>
+    <w:p>
+      <w:pPr>
+        <w:rPr>
+          <w:rFonts w:ascii="Pericles" w:hAnsi="Pericles"/>
+          <w:sz w:val="18"/>
+          <w:szCs w:val="18"/>
+        </w:rPr>
+      </w:pPr>
+    </w:p>
+    <w:p>
+      <w:pPr>
+        <w:rPr>
+          <w:rFonts w:ascii="Pericles" w:hAnsi="Pericles"/>
+          <w:sz w:val="18"/>
+          <w:szCs w:val="18"/>
+        </w:rPr>
+      </w:pPr>
+    </w:p>
+    <w:p>
+      <w:pPr>
+        <w:rPr>
+          <w:rFonts w:ascii="Pericles" w:hAnsi="Pericles"/>
+          <w:sz w:val="18"/>
+          <w:szCs w:val="18"/>
+        </w:rPr>
+      </w:pPr>
+      <w:r>
+        <w:rPr>
+          <w:rFonts w:ascii="Pericles" w:hAnsi="Pericles"/>
+          <w:sz w:val="18"/>
+          <w:szCs w:val="18"/>
+        </w:rPr>
+        <w:lastRenderedPageBreak/>
+        <w:t>Subterfuge</w:t>
+      </w:r>
+    </w:p>
+    <w:p>
+      <w:pPr>
+        <w:pStyle w:val="ListParagraph"/>
+        <w:numPr>
+          <w:ilvl w:val="0"/>
+          <w:numId w:val="10"/>
+        </w:numPr>
+        <w:rPr>
+          <w:rFonts w:ascii="Pericles" w:hAnsi="Pericles"/>
+          <w:sz w:val="16"/>
+          <w:szCs w:val="16"/>
+        </w:rPr>
+      </w:pPr>
+      <w:r>
+        <w:rPr>
+          <w:rFonts w:ascii="Pericles" w:hAnsi="Pericles"/>
+          <w:sz w:val="16"/>
+          <w:szCs w:val="16"/>
+        </w:rPr>
+        <w:t>6 Skills from this list</w:t>
+      </w:r>
+    </w:p>
+    <w:p>
+      <w:pPr>
+        <w:pStyle w:val="ListParagraph"/>
+        <w:numPr>
+          <w:ilvl w:val="1"/>
+          <w:numId w:val="10"/>
+        </w:numPr>
+        <w:rPr>
+          <w:rFonts w:ascii="Pericles" w:hAnsi="Pericles"/>
+          <w:sz w:val="12"/>
+          <w:szCs w:val="16"/>
+        </w:rPr>
+        <w:sectPr>
+          <w:type w:val="continuous"/>
+          <w:pgSz w:w="12240" w:h="15840"/>
+          <w:pgMar w:top="1440" w:right="1440" w:bottom="1440" w:left="1440" w:header="720" w:footer="720" w:gutter="0"/>
+          <w:cols w:space="720"/>
+          <w:docGrid w:linePitch="360"/>
+        </w:sectPr>
+      </w:pPr>
+    </w:p>
+    <w:p>
+      <w:pPr>
+        <w:pStyle w:val="ListParagraph"/>
+        <w:numPr>
+          <w:ilvl w:val="1"/>
+          <w:numId w:val="10"/>
+        </w:numPr>
+        <w:rPr>
+          <w:rFonts w:ascii="Pericles" w:hAnsi="Pericles"/>
+          <w:sz w:val="12"/>
+          <w:szCs w:val="16"/>
+        </w:rPr>
+      </w:pPr>
+      <w:r>
+        <w:rPr>
+          <w:rFonts w:ascii="Pericles" w:hAnsi="Pericles"/>
+          <w:sz w:val="12"/>
+          <w:szCs w:val="16"/>
+        </w:rPr>
+        <w:t>Bow</w:t>
+      </w:r>
+    </w:p>
+    <w:p>
+      <w:pPr>
+        <w:pStyle w:val="ListParagraph"/>
+        <w:numPr>
+          <w:ilvl w:val="1"/>
+          <w:numId w:val="10"/>
+        </w:numPr>
+        <w:rPr>
+          <w:rFonts w:ascii="Pericles" w:hAnsi="Pericles"/>
+          <w:sz w:val="12"/>
+          <w:szCs w:val="16"/>
+        </w:rPr>
+      </w:pPr>
+      <w:r>
+        <w:rPr>
+          <w:rFonts w:ascii="Pericles" w:hAnsi="Pericles"/>
+          <w:sz w:val="12"/>
+          <w:szCs w:val="16"/>
+        </w:rPr>
+        <w:t>Dirty Fighting</w:t>
+      </w:r>
+    </w:p>
+    <w:p>
+      <w:pPr>
+        <w:pStyle w:val="ListParagraph"/>
+        <w:numPr>
+          <w:ilvl w:val="1"/>
+          <w:numId w:val="10"/>
+        </w:numPr>
+        <w:rPr>
+          <w:rFonts w:ascii="Pericles" w:hAnsi="Pericles"/>
+          <w:sz w:val="12"/>
+          <w:szCs w:val="16"/>
+        </w:rPr>
+      </w:pPr>
+      <w:r>
+        <w:rPr>
+          <w:rFonts w:ascii="Pericles" w:hAnsi="Pericles"/>
+          <w:sz w:val="12"/>
+          <w:szCs w:val="16"/>
+        </w:rPr>
+        <w:t>Dual Wield</w:t>
+      </w:r>
+    </w:p>
+    <w:p>
+      <w:pPr>
+        <w:pStyle w:val="ListParagraph"/>
+        <w:numPr>
+          <w:ilvl w:val="1"/>
+          <w:numId w:val="10"/>
+        </w:numPr>
+        <w:rPr>
+          <w:rFonts w:ascii="Pericles" w:hAnsi="Pericles"/>
+          <w:sz w:val="12"/>
+          <w:szCs w:val="16"/>
+        </w:rPr>
+      </w:pPr>
+      <w:r>
+        <w:rPr>
+          <w:rFonts w:ascii="Pericles" w:hAnsi="Pericles"/>
+          <w:sz w:val="12"/>
+          <w:szCs w:val="16"/>
+        </w:rPr>
+        <w:t>Thrown</w:t>
+      </w:r>
+    </w:p>
+    <w:p>
+      <w:pPr>
+        <w:pStyle w:val="ListParagraph"/>
+        <w:numPr>
+          <w:ilvl w:val="1"/>
+          <w:numId w:val="10"/>
+        </w:numPr>
+        <w:rPr>
+          <w:rFonts w:ascii="Pericles" w:hAnsi="Pericles"/>
+          <w:sz w:val="12"/>
+          <w:szCs w:val="16"/>
+        </w:rPr>
+      </w:pPr>
+      <w:r>
+        <w:rPr>
+          <w:rFonts w:ascii="Pericles" w:hAnsi="Pericles"/>
+          <w:sz w:val="12"/>
+          <w:szCs w:val="16"/>
+        </w:rPr>
+        <w:t>Acrobat</w:t>
+      </w:r>
+    </w:p>
+    <w:p>
+      <w:pPr>
+        <w:pStyle w:val="ListParagraph"/>
+        <w:numPr>
+          <w:ilvl w:val="1"/>
+          <w:numId w:val="10"/>
+        </w:numPr>
+        <w:rPr>
+          <w:rFonts w:ascii="Pericles" w:hAnsi="Pericles"/>
+          <w:sz w:val="12"/>
+          <w:szCs w:val="16"/>
+        </w:rPr>
+      </w:pPr>
+      <w:r>
+        <w:rPr>
+          <w:rFonts w:ascii="Pericles" w:hAnsi="Pericles"/>
+          <w:sz w:val="12"/>
+          <w:szCs w:val="16"/>
+        </w:rPr>
+        <w:t>Carouse</w:t>
+      </w:r>
+    </w:p>
+    <w:p>
+      <w:pPr>
+        <w:pStyle w:val="ListParagraph"/>
+        <w:numPr>
+          <w:ilvl w:val="1"/>
+          <w:numId w:val="10"/>
+        </w:numPr>
+        <w:rPr>
+          <w:rFonts w:ascii="Pericles" w:hAnsi="Pericles"/>
+          <w:sz w:val="12"/>
+          <w:szCs w:val="16"/>
+        </w:rPr>
+      </w:pPr>
+      <w:r>
+        <w:rPr>
+          <w:rFonts w:ascii="Pericles" w:hAnsi="Pericles"/>
+          <w:sz w:val="12"/>
+          <w:szCs w:val="16"/>
+        </w:rPr>
+        <w:t>Climb</w:t>
+      </w:r>
+    </w:p>
+    <w:p>
+      <w:pPr>
+        <w:pStyle w:val="ListParagraph"/>
+        <w:numPr>
+          <w:ilvl w:val="1"/>
+          <w:numId w:val="10"/>
+        </w:numPr>
+        <w:rPr>
+          <w:rFonts w:ascii="Pericles" w:hAnsi="Pericles"/>
+          <w:sz w:val="12"/>
+          <w:szCs w:val="16"/>
+        </w:rPr>
+      </w:pPr>
+      <w:r>
+        <w:rPr>
+          <w:rFonts w:ascii="Pericles" w:hAnsi="Pericles"/>
+          <w:sz w:val="12"/>
+          <w:szCs w:val="16"/>
+        </w:rPr>
+        <w:t>Converse</w:t>
+      </w:r>
+    </w:p>
+    <w:p>
+      <w:pPr>
+        <w:pStyle w:val="ListParagraph"/>
+        <w:numPr>
+          <w:ilvl w:val="1"/>
+          <w:numId w:val="10"/>
+        </w:numPr>
+        <w:rPr>
+          <w:rFonts w:ascii="Pericles" w:hAnsi="Pericles"/>
+          <w:sz w:val="12"/>
+          <w:szCs w:val="16"/>
+        </w:rPr>
+      </w:pPr>
+      <w:r>
+        <w:rPr>
+          <w:rFonts w:ascii="Pericles" w:hAnsi="Pericles"/>
+          <w:sz w:val="12"/>
+          <w:szCs w:val="16"/>
+        </w:rPr>
+        <w:t>Disguise</w:t>
+      </w:r>
+    </w:p>
+    <w:p>
+      <w:pPr>
+        <w:pStyle w:val="ListParagraph"/>
+        <w:numPr>
+          <w:ilvl w:val="1"/>
+          <w:numId w:val="10"/>
+        </w:numPr>
+        <w:rPr>
+          <w:rFonts w:ascii="Pericles" w:hAnsi="Pericles"/>
+          <w:sz w:val="12"/>
+          <w:szCs w:val="16"/>
+        </w:rPr>
+      </w:pPr>
+      <w:r>
+        <w:rPr>
+          <w:rFonts w:ascii="Pericles" w:hAnsi="Pericles"/>
+          <w:sz w:val="12"/>
+          <w:szCs w:val="16"/>
+        </w:rPr>
+        <w:t>Gamble</w:t>
+      </w:r>
+    </w:p>
+    <w:p>
+      <w:pPr>
+        <w:pStyle w:val="ListParagraph"/>
+        <w:numPr>
+          <w:ilvl w:val="1"/>
+          <w:numId w:val="10"/>
+        </w:numPr>
+        <w:rPr>
+          <w:rFonts w:ascii="Pericles" w:hAnsi="Pericles"/>
+          <w:sz w:val="12"/>
+          <w:szCs w:val="16"/>
+        </w:rPr>
+      </w:pPr>
+      <w:r>
+        <w:rPr>
+          <w:rFonts w:ascii="Pericles" w:hAnsi="Pericles"/>
+          <w:sz w:val="12"/>
+          <w:szCs w:val="16"/>
+        </w:rPr>
+        <w:t>Interrogate</w:t>
+      </w:r>
+    </w:p>
+    <w:p>
+      <w:pPr>
+        <w:pStyle w:val="ListParagraph"/>
+        <w:numPr>
+          <w:ilvl w:val="1"/>
+          <w:numId w:val="10"/>
+        </w:numPr>
+        <w:rPr>
+          <w:rFonts w:ascii="Pericles" w:hAnsi="Pericles"/>
+          <w:sz w:val="12"/>
+          <w:szCs w:val="16"/>
+        </w:rPr>
+      </w:pPr>
+      <w:r>
+        <w:rPr>
+          <w:rFonts w:ascii="Pericles" w:hAnsi="Pericles"/>
+          <w:sz w:val="12"/>
+          <w:szCs w:val="16"/>
+        </w:rPr>
+        <w:t>Locks</w:t>
+      </w:r>
+    </w:p>
+    <w:p>
+      <w:pPr>
+        <w:pStyle w:val="ListParagraph"/>
+        <w:numPr>
+          <w:ilvl w:val="1"/>
+          <w:numId w:val="10"/>
+        </w:numPr>
+        <w:rPr>
+          <w:rFonts w:ascii="Pericles" w:hAnsi="Pericles"/>
+          <w:sz w:val="12"/>
+          <w:szCs w:val="16"/>
+        </w:rPr>
+      </w:pPr>
+      <w:r>
+        <w:rPr>
+          <w:rFonts w:ascii="Pericles" w:hAnsi="Pericles"/>
+          <w:sz w:val="12"/>
+          <w:szCs w:val="16"/>
+        </w:rPr>
+        <w:t>Persuade</w:t>
+      </w:r>
+    </w:p>
+    <w:p>
+      <w:pPr>
+        <w:pStyle w:val="ListParagraph"/>
+        <w:numPr>
+          <w:ilvl w:val="1"/>
+          <w:numId w:val="10"/>
+        </w:numPr>
+        <w:rPr>
+          <w:rFonts w:ascii="Pericles" w:hAnsi="Pericles"/>
+          <w:sz w:val="12"/>
+          <w:szCs w:val="16"/>
+        </w:rPr>
+      </w:pPr>
+      <w:r>
+        <w:rPr>
+          <w:rFonts w:ascii="Pericles" w:hAnsi="Pericles"/>
+          <w:sz w:val="12"/>
+          <w:szCs w:val="16"/>
+        </w:rPr>
+        <w:t>Search</w:t>
+      </w:r>
+    </w:p>
+    <w:p>
+      <w:pPr>
+        <w:pStyle w:val="ListParagraph"/>
+        <w:numPr>
+          <w:ilvl w:val="1"/>
+          <w:numId w:val="10"/>
+        </w:numPr>
+        <w:rPr>
+          <w:rFonts w:ascii="Pericles" w:hAnsi="Pericles"/>
+          <w:sz w:val="12"/>
+          <w:szCs w:val="16"/>
+        </w:rPr>
+      </w:pPr>
+      <w:r>
+        <w:rPr>
+          <w:rFonts w:ascii="Pericles" w:hAnsi="Pericles"/>
+          <w:sz w:val="12"/>
+          <w:szCs w:val="16"/>
+        </w:rPr>
+        <w:t>Sleight of Hand</w:t>
+      </w:r>
+    </w:p>
+    <w:p>
+      <w:pPr>
+        <w:pStyle w:val="ListParagraph"/>
+        <w:numPr>
+          <w:ilvl w:val="1"/>
+          <w:numId w:val="10"/>
+        </w:numPr>
+        <w:rPr>
+          <w:rFonts w:ascii="Pericles" w:hAnsi="Pericles"/>
+          <w:sz w:val="12"/>
+          <w:szCs w:val="16"/>
+        </w:rPr>
+      </w:pPr>
+      <w:r>
+        <w:rPr>
+          <w:rFonts w:ascii="Pericles" w:hAnsi="Pericles"/>
+          <w:sz w:val="12"/>
+          <w:szCs w:val="16"/>
+        </w:rPr>
+        <w:t>Seduce</w:t>
+      </w:r>
+    </w:p>
+    <w:p>
+      <w:pPr>
+        <w:pStyle w:val="ListParagraph"/>
+        <w:numPr>
+          <w:ilvl w:val="1"/>
+          <w:numId w:val="10"/>
+        </w:numPr>
+        <w:rPr>
+          <w:rFonts w:ascii="Pericles" w:hAnsi="Pericles"/>
+          <w:sz w:val="12"/>
+          <w:szCs w:val="16"/>
+        </w:rPr>
+      </w:pPr>
+      <w:r>
+        <w:rPr>
+          <w:rFonts w:ascii="Pericles" w:hAnsi="Pericles"/>
+          <w:sz w:val="12"/>
+          <w:szCs w:val="16"/>
+        </w:rPr>
+        <w:t>Sneak</w:t>
+      </w:r>
+    </w:p>
+    <w:p>
+      <w:pPr>
+        <w:pStyle w:val="ListParagraph"/>
+        <w:numPr>
+          <w:ilvl w:val="1"/>
+          <w:numId w:val="10"/>
+        </w:numPr>
+        <w:rPr>
+          <w:rFonts w:ascii="Pericles" w:hAnsi="Pericles"/>
+          <w:sz w:val="12"/>
+          <w:szCs w:val="16"/>
+        </w:rPr>
+      </w:pPr>
+      <w:r>
+        <w:rPr>
+          <w:rFonts w:ascii="Pericles" w:hAnsi="Pericles"/>
+          <w:sz w:val="12"/>
+          <w:szCs w:val="16"/>
+        </w:rPr>
+        <w:t>Streetwise</w:t>
+      </w:r>
+    </w:p>
+    <w:p>
+      <w:pPr>
+        <w:pStyle w:val="ListParagraph"/>
+        <w:numPr>
+          <w:ilvl w:val="1"/>
+          <w:numId w:val="10"/>
+        </w:numPr>
+        <w:rPr>
+          <w:rFonts w:ascii="Pericles" w:hAnsi="Pericles"/>
+          <w:sz w:val="12"/>
+          <w:szCs w:val="16"/>
+        </w:rPr>
+      </w:pPr>
+      <w:r>
+        <w:rPr>
+          <w:rFonts w:ascii="Pericles" w:hAnsi="Pericles"/>
+          <w:sz w:val="12"/>
+          <w:szCs w:val="16"/>
+        </w:rPr>
+        <w:t>Track</w:t>
+      </w:r>
+    </w:p>
+    <w:p>
+      <w:pPr>
+        <w:pStyle w:val="ListParagraph"/>
+        <w:numPr>
+          <w:ilvl w:val="1"/>
+          <w:numId w:val="10"/>
+        </w:numPr>
+        <w:rPr>
+          <w:rFonts w:ascii="Pericles" w:hAnsi="Pericles"/>
+          <w:sz w:val="12"/>
+          <w:szCs w:val="16"/>
+        </w:rPr>
+      </w:pPr>
+      <w:r>
+        <w:rPr>
+          <w:rFonts w:ascii="Pericles" w:hAnsi="Pericles"/>
+          <w:sz w:val="12"/>
+          <w:szCs w:val="16"/>
+        </w:rPr>
+        <w:t>Traps</w:t>
+      </w:r>
+    </w:p>
+    <w:p>
+      <w:pPr>
+        <w:pStyle w:val="ListParagraph"/>
+        <w:numPr>
+          <w:ilvl w:val="0"/>
+          <w:numId w:val="10"/>
+        </w:numPr>
+        <w:rPr>
+          <w:rFonts w:ascii="Pericles" w:hAnsi="Pericles"/>
+          <w:sz w:val="16"/>
+          <w:szCs w:val="16"/>
+        </w:rPr>
+        <w:sectPr>
+          <w:type w:val="continuous"/>
+          <w:pgSz w:w="12240" w:h="15840"/>
+          <w:pgMar w:top="1440" w:right="1440" w:bottom="1440" w:left="1440" w:header="720" w:footer="720" w:gutter="0"/>
+          <w:cols w:num="3" w:space="720"/>
+          <w:docGrid w:linePitch="360"/>
+        </w:sectPr>
+      </w:pPr>
+    </w:p>
+    <w:p>
+      <w:pPr>
+        <w:pStyle w:val="ListParagraph"/>
+        <w:numPr>
+          <w:ilvl w:val="0"/>
+          <w:numId w:val="10"/>
+        </w:numPr>
+        <w:rPr>
+          <w:rFonts w:ascii="Pericles" w:hAnsi="Pericles"/>
+          <w:sz w:val="16"/>
+          <w:szCs w:val="16"/>
+        </w:rPr>
+      </w:pPr>
+      <w:r>
+        <w:rPr>
+          <w:rFonts w:ascii="Pericles" w:hAnsi="Pericles"/>
+          <w:sz w:val="16"/>
+          <w:szCs w:val="16"/>
+        </w:rPr>
+        <w:t xml:space="preserve">2 Perks </w:t>
+      </w:r>
+      <w:r>
+        <w:rPr>
+          <w:rFonts w:ascii="Pericles" w:hAnsi="Pericles"/>
+          <w:sz w:val="16"/>
+          <w:szCs w:val="16"/>
+        </w:rPr>
+        <w:t>(KN, LG, PR, TR)</w:t>
+      </w:r>
+    </w:p>
+    <w:p>
+      <w:pPr>
+        <w:pStyle w:val="ListParagraph"/>
+        <w:numPr>
+          <w:ilvl w:val="0"/>
+          <w:numId w:val="10"/>
+        </w:numPr>
+        <w:rPr>
+          <w:rFonts w:ascii="Pericles" w:hAnsi="Pericles"/>
+          <w:sz w:val="16"/>
+          <w:szCs w:val="16"/>
+        </w:rPr>
+      </w:pPr>
+      <w:r>
+        <w:rPr>
+          <w:rFonts w:ascii="Pericles" w:hAnsi="Pericles"/>
+          <w:sz w:val="16"/>
+          <w:szCs w:val="16"/>
+        </w:rPr>
+        <w:t>+2 Hit Points</w:t>
+      </w:r>
+    </w:p>
+    <w:p>
+      <w:pPr>
+        <w:rPr>
+          <w:rFonts w:ascii="Pericles" w:hAnsi="Pericles"/>
+          <w:sz w:val="18"/>
+          <w:szCs w:val="18"/>
+        </w:rPr>
+      </w:pPr>
+    </w:p>
+    <w:p>
+      <w:pPr>
+        <w:rPr>
+          <w:rFonts w:ascii="Pericles" w:hAnsi="Pericles"/>
+          <w:sz w:val="18"/>
+          <w:szCs w:val="18"/>
+        </w:rPr>
+      </w:pPr>
+      <w:r>
+        <w:rPr>
+          <w:rFonts w:ascii="Pericles" w:hAnsi="Pericles"/>
+          <w:sz w:val="18"/>
+          <w:szCs w:val="18"/>
+        </w:rPr>
+        <w:t>Tradesman</w:t>
+      </w:r>
+    </w:p>
+    <w:p>
+      <w:pPr>
+        <w:pStyle w:val="ListParagraph"/>
+        <w:numPr>
+          <w:ilvl w:val="0"/>
+          <w:numId w:val="11"/>
+        </w:numPr>
+        <w:rPr>
+          <w:rFonts w:ascii="Pericles" w:hAnsi="Pericles"/>
+          <w:sz w:val="16"/>
+          <w:szCs w:val="16"/>
+        </w:rPr>
+      </w:pPr>
+      <w:r>
+        <w:rPr>
+          <w:rFonts w:ascii="Pericles" w:hAnsi="Pericles"/>
+          <w:sz w:val="16"/>
+          <w:szCs w:val="16"/>
+        </w:rPr>
+        <w:t>3 Skills from this list</w:t>
+      </w:r>
+    </w:p>
+    <w:p>
+      <w:pPr>
+        <w:pStyle w:val="ListParagraph"/>
+        <w:numPr>
+          <w:ilvl w:val="1"/>
+          <w:numId w:val="11"/>
+        </w:numPr>
+        <w:rPr>
+          <w:rFonts w:ascii="Pericles" w:hAnsi="Pericles"/>
+          <w:sz w:val="12"/>
+          <w:szCs w:val="16"/>
+        </w:rPr>
+        <w:sectPr>
+          <w:type w:val="continuous"/>
+          <w:pgSz w:w="12240" w:h="15840"/>
+          <w:pgMar w:top="1440" w:right="1440" w:bottom="1440" w:left="1440" w:header="720" w:footer="720" w:gutter="0"/>
+          <w:cols w:space="720"/>
+          <w:docGrid w:linePitch="360"/>
+        </w:sectPr>
+      </w:pPr>
+    </w:p>
+    <w:p>
+      <w:pPr>
+        <w:pStyle w:val="ListParagraph"/>
+        <w:numPr>
+          <w:ilvl w:val="1"/>
+          <w:numId w:val="11"/>
+        </w:numPr>
+        <w:rPr>
+          <w:rFonts w:ascii="Pericles" w:hAnsi="Pericles"/>
+          <w:sz w:val="12"/>
+          <w:szCs w:val="16"/>
+        </w:rPr>
+      </w:pPr>
+      <w:r>
+        <w:rPr>
+          <w:rFonts w:ascii="Pericles" w:hAnsi="Pericles"/>
+          <w:sz w:val="12"/>
+          <w:szCs w:val="16"/>
+        </w:rPr>
+        <w:t>Acting</w:t>
+      </w:r>
+    </w:p>
+    <w:p>
+      <w:pPr>
+        <w:pStyle w:val="ListParagraph"/>
+        <w:numPr>
+          <w:ilvl w:val="1"/>
+          <w:numId w:val="11"/>
+        </w:numPr>
+        <w:rPr>
+          <w:rFonts w:ascii="Pericles" w:hAnsi="Pericles"/>
+          <w:sz w:val="12"/>
+          <w:szCs w:val="16"/>
+        </w:rPr>
+      </w:pPr>
+      <w:r>
+        <w:rPr>
+          <w:rFonts w:ascii="Pericles" w:hAnsi="Pericles"/>
+          <w:sz w:val="12"/>
+          <w:szCs w:val="16"/>
+        </w:rPr>
+        <w:t>Administer</w:t>
+      </w:r>
+    </w:p>
+    <w:p>
+      <w:pPr>
+        <w:pStyle w:val="ListParagraph"/>
+        <w:numPr>
+          <w:ilvl w:val="1"/>
+          <w:numId w:val="11"/>
+        </w:numPr>
+        <w:rPr>
+          <w:rFonts w:ascii="Pericles" w:hAnsi="Pericles"/>
+          <w:sz w:val="12"/>
+          <w:szCs w:val="16"/>
+        </w:rPr>
+      </w:pPr>
+      <w:r>
+        <w:rPr>
+          <w:rFonts w:ascii="Pericles" w:hAnsi="Pericles"/>
+          <w:sz w:val="12"/>
+          <w:szCs w:val="16"/>
+        </w:rPr>
+        <w:t>Carouse</w:t>
+      </w:r>
+    </w:p>
+    <w:p>
+      <w:pPr>
+        <w:pStyle w:val="ListParagraph"/>
+        <w:numPr>
+          <w:ilvl w:val="1"/>
+          <w:numId w:val="11"/>
+        </w:numPr>
+        <w:rPr>
+          <w:rFonts w:ascii="Pericles" w:hAnsi="Pericles"/>
+          <w:sz w:val="12"/>
+          <w:szCs w:val="16"/>
+        </w:rPr>
+      </w:pPr>
+      <w:r>
+        <w:rPr>
+          <w:rFonts w:ascii="Pericles" w:hAnsi="Pericles"/>
+          <w:sz w:val="12"/>
+          <w:szCs w:val="16"/>
+        </w:rPr>
+        <w:t>Gamble</w:t>
+      </w:r>
+    </w:p>
+    <w:p>
+      <w:pPr>
+        <w:pStyle w:val="ListParagraph"/>
+        <w:numPr>
+          <w:ilvl w:val="1"/>
+          <w:numId w:val="11"/>
+        </w:numPr>
+        <w:rPr>
+          <w:rFonts w:ascii="Pericles" w:hAnsi="Pericles"/>
+          <w:sz w:val="12"/>
+          <w:szCs w:val="16"/>
+        </w:rPr>
+      </w:pPr>
+      <w:r>
+        <w:rPr>
+          <w:rFonts w:ascii="Pericles" w:hAnsi="Pericles"/>
+          <w:sz w:val="12"/>
+          <w:szCs w:val="16"/>
+        </w:rPr>
+        <w:t>Handyman</w:t>
+      </w:r>
+    </w:p>
+    <w:p>
+      <w:pPr>
+        <w:pStyle w:val="ListParagraph"/>
+        <w:numPr>
+          <w:ilvl w:val="1"/>
+          <w:numId w:val="11"/>
+        </w:numPr>
+        <w:rPr>
+          <w:rFonts w:ascii="Pericles" w:hAnsi="Pericles"/>
+          <w:sz w:val="12"/>
+          <w:szCs w:val="16"/>
+        </w:rPr>
+      </w:pPr>
+      <w:r>
+        <w:rPr>
+          <w:rFonts w:ascii="Pericles" w:hAnsi="Pericles"/>
+          <w:sz w:val="12"/>
+          <w:szCs w:val="16"/>
+        </w:rPr>
+        <w:t>Law</w:t>
+      </w:r>
+    </w:p>
+    <w:p>
+      <w:pPr>
+        <w:pStyle w:val="ListParagraph"/>
+        <w:numPr>
+          <w:ilvl w:val="1"/>
+          <w:numId w:val="11"/>
+        </w:numPr>
+        <w:rPr>
+          <w:rFonts w:ascii="Pericles" w:hAnsi="Pericles"/>
+          <w:sz w:val="12"/>
+          <w:szCs w:val="16"/>
+        </w:rPr>
+      </w:pPr>
+      <w:r>
+        <w:rPr>
+          <w:rFonts w:ascii="Pericles" w:hAnsi="Pericles"/>
+          <w:sz w:val="12"/>
+          <w:szCs w:val="16"/>
+        </w:rPr>
+        <w:t>Navigate</w:t>
+      </w:r>
+    </w:p>
+    <w:p>
+      <w:pPr>
+        <w:pStyle w:val="ListParagraph"/>
+        <w:numPr>
+          <w:ilvl w:val="1"/>
+          <w:numId w:val="11"/>
+        </w:numPr>
+        <w:rPr>
+          <w:rFonts w:ascii="Pericles" w:hAnsi="Pericles"/>
+          <w:sz w:val="12"/>
+          <w:szCs w:val="16"/>
+        </w:rPr>
+      </w:pPr>
+      <w:r>
+        <w:rPr>
+          <w:rFonts w:ascii="Pericles" w:hAnsi="Pericles"/>
+          <w:sz w:val="12"/>
+          <w:szCs w:val="16"/>
+        </w:rPr>
+        <w:t>Trade</w:t>
+      </w:r>
+    </w:p>
+    <w:p>
+      <w:pPr>
+        <w:pStyle w:val="ListParagraph"/>
+        <w:numPr>
+          <w:ilvl w:val="1"/>
+          <w:numId w:val="11"/>
+        </w:numPr>
+        <w:rPr>
+          <w:rFonts w:ascii="Pericles" w:hAnsi="Pericles"/>
+          <w:sz w:val="12"/>
+          <w:szCs w:val="16"/>
+        </w:rPr>
+      </w:pPr>
+      <w:r>
+        <w:rPr>
+          <w:rFonts w:ascii="Pericles" w:hAnsi="Pericles"/>
+          <w:sz w:val="12"/>
+          <w:szCs w:val="16"/>
+        </w:rPr>
+        <w:t>Alchemist</w:t>
+      </w:r>
+    </w:p>
+    <w:p>
+      <w:pPr>
+        <w:pStyle w:val="ListParagraph"/>
+        <w:numPr>
+          <w:ilvl w:val="1"/>
+          <w:numId w:val="11"/>
+        </w:numPr>
+        <w:rPr>
+          <w:rFonts w:ascii="Pericles" w:hAnsi="Pericles"/>
+          <w:sz w:val="12"/>
+          <w:szCs w:val="16"/>
+        </w:rPr>
+      </w:pPr>
+      <w:r>
+        <w:rPr>
+          <w:rFonts w:ascii="Pericles" w:hAnsi="Pericles"/>
+          <w:sz w:val="12"/>
+          <w:szCs w:val="16"/>
+        </w:rPr>
+        <w:t>Armor Smith</w:t>
+      </w:r>
+    </w:p>
+    <w:p>
+      <w:pPr>
+        <w:pStyle w:val="ListParagraph"/>
+        <w:numPr>
+          <w:ilvl w:val="1"/>
+          <w:numId w:val="11"/>
+        </w:numPr>
+        <w:rPr>
+          <w:rFonts w:ascii="Pericles" w:hAnsi="Pericles"/>
+          <w:sz w:val="12"/>
+          <w:szCs w:val="16"/>
+        </w:rPr>
+      </w:pPr>
+      <w:r>
+        <w:rPr>
+          <w:rFonts w:ascii="Pericles" w:hAnsi="Pericles"/>
+          <w:sz w:val="12"/>
+          <w:szCs w:val="16"/>
+        </w:rPr>
+        <w:t>Cook</w:t>
+      </w:r>
+    </w:p>
+    <w:p>
+      <w:pPr>
+        <w:pStyle w:val="ListParagraph"/>
+        <w:numPr>
+          <w:ilvl w:val="1"/>
+          <w:numId w:val="11"/>
+        </w:numPr>
+        <w:rPr>
+          <w:rFonts w:ascii="Pericles" w:hAnsi="Pericles"/>
+          <w:sz w:val="12"/>
+          <w:szCs w:val="16"/>
+        </w:rPr>
+      </w:pPr>
+      <w:r>
+        <w:rPr>
+          <w:rFonts w:ascii="Pericles" w:hAnsi="Pericles"/>
+          <w:sz w:val="12"/>
+          <w:szCs w:val="16"/>
+        </w:rPr>
+        <w:t>Jeweler</w:t>
+      </w:r>
+    </w:p>
+    <w:p>
+      <w:pPr>
+        <w:pStyle w:val="ListParagraph"/>
+        <w:numPr>
+          <w:ilvl w:val="1"/>
+          <w:numId w:val="11"/>
+        </w:numPr>
+        <w:rPr>
+          <w:rFonts w:ascii="Pericles" w:hAnsi="Pericles"/>
+          <w:sz w:val="12"/>
+          <w:szCs w:val="16"/>
+        </w:rPr>
+      </w:pPr>
+      <w:r>
+        <w:rPr>
+          <w:rFonts w:ascii="Pericles" w:hAnsi="Pericles"/>
+          <w:sz w:val="12"/>
+          <w:szCs w:val="16"/>
+        </w:rPr>
+        <w:t>Performer</w:t>
+      </w:r>
+    </w:p>
+    <w:p>
+      <w:pPr>
+        <w:pStyle w:val="ListParagraph"/>
+        <w:numPr>
+          <w:ilvl w:val="1"/>
+          <w:numId w:val="11"/>
+        </w:numPr>
+        <w:rPr>
+          <w:rFonts w:ascii="Pericles" w:hAnsi="Pericles"/>
+          <w:sz w:val="12"/>
+          <w:szCs w:val="16"/>
+        </w:rPr>
+      </w:pPr>
+      <w:r>
+        <w:rPr>
+          <w:rFonts w:ascii="Pericles" w:hAnsi="Pericles"/>
+          <w:sz w:val="12"/>
+          <w:szCs w:val="16"/>
+        </w:rPr>
+        <w:t>Weapon Smith</w:t>
+      </w:r>
+    </w:p>
+    <w:p>
+      <w:pPr>
+        <w:pStyle w:val="ListParagraph"/>
+        <w:numPr>
+          <w:ilvl w:val="1"/>
+          <w:numId w:val="11"/>
+        </w:numPr>
+        <w:rPr>
+          <w:rFonts w:ascii="Pericles" w:hAnsi="Pericles"/>
+          <w:sz w:val="12"/>
+          <w:szCs w:val="16"/>
+        </w:rPr>
+      </w:pPr>
+      <w:r>
+        <w:rPr>
+          <w:rFonts w:ascii="Pericles" w:hAnsi="Pericles"/>
+          <w:sz w:val="12"/>
+          <w:szCs w:val="16"/>
+        </w:rPr>
+        <w:t>Woodworker</w:t>
+      </w:r>
+    </w:p>
+    <w:p>
+      <w:pPr>
+        <w:pStyle w:val="ListParagraph"/>
+        <w:numPr>
+          <w:ilvl w:val="0"/>
+          <w:numId w:val="10"/>
+        </w:numPr>
+        <w:rPr>
+          <w:rFonts w:ascii="Pericles" w:hAnsi="Pericles"/>
+          <w:sz w:val="16"/>
+          <w:szCs w:val="16"/>
+        </w:rPr>
+        <w:sectPr>
+          <w:type w:val="continuous"/>
+          <w:pgSz w:w="12240" w:h="15840"/>
+          <w:pgMar w:top="1440" w:right="1440" w:bottom="1440" w:left="1440" w:header="720" w:footer="720" w:gutter="0"/>
+          <w:cols w:num="3" w:space="720"/>
+          <w:docGrid w:linePitch="360"/>
+        </w:sectPr>
+      </w:pPr>
+    </w:p>
+    <w:p>
+      <w:pPr>
+        <w:pStyle w:val="ListParagraph"/>
+        <w:numPr>
+          <w:ilvl w:val="0"/>
+          <w:numId w:val="10"/>
+        </w:numPr>
+        <w:rPr>
+          <w:rFonts w:ascii="Pericles" w:hAnsi="Pericles"/>
+          <w:sz w:val="16"/>
+          <w:szCs w:val="16"/>
+        </w:rPr>
+      </w:pPr>
+      <w:r>
+        <w:rPr>
+          <w:rFonts w:ascii="Pericles" w:hAnsi="Pericles"/>
+          <w:sz w:val="16"/>
+          <w:szCs w:val="16"/>
+        </w:rPr>
+        <w:t>4</w:t>
+      </w:r>
+      <w:r>
+        <w:rPr>
+          <w:rFonts w:ascii="Pericles" w:hAnsi="Pericles"/>
+          <w:sz w:val="16"/>
+          <w:szCs w:val="16"/>
+        </w:rPr>
+        <w:t xml:space="preserve"> Perks </w:t>
+      </w:r>
+      <w:r>
+        <w:rPr>
+          <w:rFonts w:ascii="Pericles" w:hAnsi="Pericles"/>
+          <w:sz w:val="16"/>
+          <w:szCs w:val="16"/>
+        </w:rPr>
+        <w:t>(KN, LG, PR, TR)</w:t>
+      </w:r>
+    </w:p>
+    <w:p>
+      <w:pPr>
+        <w:pStyle w:val="ListParagraph"/>
+        <w:numPr>
+          <w:ilvl w:val="0"/>
+          <w:numId w:val="10"/>
+        </w:numPr>
+        <w:rPr>
+          <w:rFonts w:ascii="Pericles" w:hAnsi="Pericles"/>
+          <w:sz w:val="16"/>
+          <w:szCs w:val="16"/>
+        </w:rPr>
+      </w:pPr>
+      <w:r>
+        <w:rPr>
+          <w:rFonts w:ascii="Pericles" w:hAnsi="Pericles"/>
+          <w:sz w:val="16"/>
+          <w:szCs w:val="16"/>
+        </w:rPr>
+        <w:t>+1 Hit Point</w:t>
+      </w:r>
+    </w:p>
+    <w:p>
+      <w:pPr>
+        <w:pStyle w:val="ListParagraph"/>
+        <w:numPr>
+          <w:ilvl w:val="0"/>
+          <w:numId w:val="10"/>
+        </w:numPr>
+        <w:rPr>
+          <w:rFonts w:ascii="Pericles" w:hAnsi="Pericles"/>
+          <w:sz w:val="16"/>
+          <w:szCs w:val="16"/>
+        </w:rPr>
+      </w:pPr>
+      <w:r>
+        <w:rPr>
+          <w:rFonts w:ascii="Pericles" w:hAnsi="Pericles"/>
+          <w:sz w:val="16"/>
+          <w:szCs w:val="16"/>
+        </w:rPr>
+        <w:t xml:space="preserve">1 Title Perk representing </w:t>
+      </w:r>
+      <w:r>
+        <w:rPr>
+          <w:rFonts w:ascii="Pericles" w:hAnsi="Pericles"/>
+          <w:sz w:val="16"/>
+          <w:szCs w:val="16"/>
+        </w:rPr>
+        <w:t>a small investment</w:t>
+      </w:r>
+      <w:r>
+        <w:rPr>
+          <w:rFonts w:ascii="Pericles" w:hAnsi="Pericles"/>
+          <w:sz w:val="16"/>
+          <w:szCs w:val="16"/>
+        </w:rPr>
+        <w:t xml:space="preserve"> of some kind (no more than 100g/month income)</w:t>
+      </w:r>
+    </w:p>
+    <w:p>
+      <w:pPr>
+        <w:rPr>
+          <w:rFonts w:ascii="Pericles" w:hAnsi="Pericles"/>
+          <w:sz w:val="18"/>
+          <w:szCs w:val="18"/>
+        </w:rPr>
+      </w:pPr>
+      <w:bookmarkStart w:id="0" w:name="_GoBack"/>
+      <w:bookmarkEnd w:id="0"/>
+    </w:p>
+    <w:p>
+      <w:pPr>
+        <w:rPr>
+          <w:rFonts w:ascii="Pericles" w:hAnsi="Pericles"/>
+          <w:sz w:val="18"/>
+          <w:szCs w:val="18"/>
+        </w:rPr>
+      </w:pPr>
+      <w:r>
+        <w:rPr>
+          <w:rFonts w:ascii="Pericles" w:hAnsi="Pericles"/>
+          <w:sz w:val="18"/>
+          <w:szCs w:val="18"/>
+        </w:rPr>
+        <w:t>War Focus</w:t>
       </w:r>
     </w:p>
     <w:p>
@@ -1378,7 +3220,555 @@
           <w:sz w:val="16"/>
           <w:szCs w:val="16"/>
         </w:rPr>
+        <w:t>4 Skills from this list</w:t>
+      </w:r>
+    </w:p>
+    <w:p>
+      <w:pPr>
+        <w:pStyle w:val="ListParagraph"/>
+        <w:numPr>
+          <w:ilvl w:val="1"/>
+          <w:numId w:val="2"/>
+        </w:numPr>
+        <w:rPr>
+          <w:rFonts w:ascii="Pericles" w:hAnsi="Pericles"/>
+          <w:sz w:val="16"/>
+          <w:szCs w:val="16"/>
+        </w:rPr>
+        <w:sectPr>
+          <w:type w:val="continuous"/>
+          <w:pgSz w:w="12240" w:h="15840"/>
+          <w:pgMar w:top="1440" w:right="1440" w:bottom="1440" w:left="1440" w:header="720" w:footer="720" w:gutter="0"/>
+          <w:cols w:space="720"/>
+          <w:docGrid w:linePitch="360"/>
+        </w:sectPr>
+      </w:pPr>
+    </w:p>
+    <w:p>
+      <w:pPr>
+        <w:pStyle w:val="ListParagraph"/>
+        <w:numPr>
+          <w:ilvl w:val="1"/>
+          <w:numId w:val="2"/>
+        </w:numPr>
+        <w:rPr>
+          <w:rFonts w:ascii="Pericles" w:hAnsi="Pericles"/>
+          <w:sz w:val="12"/>
+          <w:szCs w:val="16"/>
+        </w:rPr>
+      </w:pPr>
+      <w:r>
+        <w:rPr>
+          <w:rFonts w:ascii="Pericles" w:hAnsi="Pericles"/>
+          <w:sz w:val="12"/>
+          <w:szCs w:val="16"/>
+        </w:rPr>
+        <w:t>Bow</w:t>
+      </w:r>
+    </w:p>
+    <w:p>
+      <w:pPr>
+        <w:pStyle w:val="ListParagraph"/>
+        <w:numPr>
+          <w:ilvl w:val="1"/>
+          <w:numId w:val="2"/>
+        </w:numPr>
+        <w:rPr>
+          <w:rFonts w:ascii="Pericles" w:hAnsi="Pericles"/>
+          <w:sz w:val="12"/>
+          <w:szCs w:val="16"/>
+        </w:rPr>
+      </w:pPr>
+      <w:r>
+        <w:rPr>
+          <w:rFonts w:ascii="Pericles" w:hAnsi="Pericles"/>
+          <w:sz w:val="12"/>
+          <w:szCs w:val="16"/>
+        </w:rPr>
+        <w:t>Brawling</w:t>
+      </w:r>
+    </w:p>
+    <w:p>
+      <w:pPr>
+        <w:pStyle w:val="ListParagraph"/>
+        <w:numPr>
+          <w:ilvl w:val="1"/>
+          <w:numId w:val="2"/>
+        </w:numPr>
+        <w:rPr>
+          <w:rFonts w:ascii="Pericles" w:hAnsi="Pericles"/>
+          <w:sz w:val="12"/>
+          <w:szCs w:val="16"/>
+        </w:rPr>
+      </w:pPr>
+      <w:r>
+        <w:rPr>
+          <w:rFonts w:ascii="Pericles" w:hAnsi="Pericles"/>
+          <w:sz w:val="12"/>
+          <w:szCs w:val="16"/>
+        </w:rPr>
+        <w:t>Dirty Fighting</w:t>
+      </w:r>
+    </w:p>
+    <w:p>
+      <w:pPr>
+        <w:pStyle w:val="ListParagraph"/>
+        <w:numPr>
+          <w:ilvl w:val="1"/>
+          <w:numId w:val="2"/>
+        </w:numPr>
+        <w:rPr>
+          <w:rFonts w:ascii="Pericles" w:hAnsi="Pericles"/>
+          <w:sz w:val="12"/>
+          <w:szCs w:val="16"/>
+        </w:rPr>
+      </w:pPr>
+      <w:r>
+        <w:rPr>
+          <w:rFonts w:ascii="Pericles" w:hAnsi="Pericles"/>
+          <w:sz w:val="12"/>
+          <w:szCs w:val="16"/>
+        </w:rPr>
+        <w:t>Dual Wield</w:t>
+      </w:r>
+    </w:p>
+    <w:p>
+      <w:pPr>
+        <w:pStyle w:val="ListParagraph"/>
+        <w:numPr>
+          <w:ilvl w:val="1"/>
+          <w:numId w:val="2"/>
+        </w:numPr>
+        <w:rPr>
+          <w:rFonts w:ascii="Pericles" w:hAnsi="Pericles"/>
+          <w:sz w:val="12"/>
+          <w:szCs w:val="16"/>
+        </w:rPr>
+      </w:pPr>
+      <w:r>
+        <w:rPr>
+          <w:rFonts w:ascii="Pericles" w:hAnsi="Pericles"/>
+          <w:sz w:val="12"/>
+          <w:szCs w:val="16"/>
+        </w:rPr>
+        <w:t>Dueling</w:t>
+      </w:r>
+    </w:p>
+    <w:p>
+      <w:pPr>
+        <w:pStyle w:val="ListParagraph"/>
+        <w:numPr>
+          <w:ilvl w:val="1"/>
+          <w:numId w:val="2"/>
+        </w:numPr>
+        <w:rPr>
+          <w:rFonts w:ascii="Pericles" w:hAnsi="Pericles"/>
+          <w:sz w:val="12"/>
+          <w:szCs w:val="16"/>
+        </w:rPr>
+      </w:pPr>
+      <w:r>
+        <w:rPr>
+          <w:rFonts w:ascii="Pericles" w:hAnsi="Pericles"/>
+          <w:sz w:val="12"/>
+          <w:szCs w:val="16"/>
+        </w:rPr>
+        <w:t>Great Weapon</w:t>
+      </w:r>
+    </w:p>
+    <w:p>
+      <w:pPr>
+        <w:pStyle w:val="ListParagraph"/>
+        <w:numPr>
+          <w:ilvl w:val="1"/>
+          <w:numId w:val="2"/>
+        </w:numPr>
+        <w:rPr>
+          <w:rFonts w:ascii="Pericles" w:hAnsi="Pericles"/>
+          <w:sz w:val="12"/>
+          <w:szCs w:val="16"/>
+        </w:rPr>
+      </w:pPr>
+      <w:r>
+        <w:rPr>
+          <w:rFonts w:ascii="Pericles" w:hAnsi="Pericles"/>
+          <w:sz w:val="12"/>
+          <w:szCs w:val="16"/>
+        </w:rPr>
+        <w:t>One-Hand &amp; Shield</w:t>
+      </w:r>
+    </w:p>
+    <w:p>
+      <w:pPr>
+        <w:pStyle w:val="ListParagraph"/>
+        <w:numPr>
+          <w:ilvl w:val="1"/>
+          <w:numId w:val="2"/>
+        </w:numPr>
+        <w:rPr>
+          <w:rFonts w:ascii="Pericles" w:hAnsi="Pericles"/>
+          <w:sz w:val="12"/>
+          <w:szCs w:val="16"/>
+        </w:rPr>
+      </w:pPr>
+      <w:r>
+        <w:rPr>
+          <w:rFonts w:ascii="Pericles" w:hAnsi="Pericles"/>
+          <w:sz w:val="12"/>
+          <w:szCs w:val="16"/>
+        </w:rPr>
+        <w:t>Polearm</w:t>
+      </w:r>
+    </w:p>
+    <w:p>
+      <w:pPr>
+        <w:pStyle w:val="ListParagraph"/>
+        <w:numPr>
+          <w:ilvl w:val="1"/>
+          <w:numId w:val="2"/>
+        </w:numPr>
+        <w:rPr>
+          <w:rFonts w:ascii="Pericles" w:hAnsi="Pericles"/>
+          <w:sz w:val="12"/>
+          <w:szCs w:val="16"/>
+        </w:rPr>
+      </w:pPr>
+      <w:r>
+        <w:rPr>
+          <w:rFonts w:ascii="Pericles" w:hAnsi="Pericles"/>
+          <w:sz w:val="12"/>
+          <w:szCs w:val="16"/>
+        </w:rPr>
+        <w:t>Spear &amp; Shield</w:t>
+      </w:r>
+    </w:p>
+    <w:p>
+      <w:pPr>
+        <w:pStyle w:val="ListParagraph"/>
+        <w:numPr>
+          <w:ilvl w:val="1"/>
+          <w:numId w:val="2"/>
+        </w:numPr>
+        <w:rPr>
+          <w:rFonts w:ascii="Pericles" w:hAnsi="Pericles"/>
+          <w:sz w:val="12"/>
+          <w:szCs w:val="16"/>
+        </w:rPr>
+      </w:pPr>
+      <w:r>
+        <w:rPr>
+          <w:rFonts w:ascii="Pericles" w:hAnsi="Pericles"/>
+          <w:sz w:val="12"/>
+          <w:szCs w:val="16"/>
+        </w:rPr>
+        <w:t>Thrown</w:t>
+      </w:r>
+    </w:p>
+    <w:p>
+      <w:pPr>
+        <w:pStyle w:val="ListParagraph"/>
+        <w:numPr>
+          <w:ilvl w:val="1"/>
+          <w:numId w:val="2"/>
+        </w:numPr>
+        <w:rPr>
+          <w:rFonts w:ascii="Pericles" w:hAnsi="Pericles"/>
+          <w:sz w:val="12"/>
+          <w:szCs w:val="16"/>
+        </w:rPr>
+      </w:pPr>
+      <w:r>
+        <w:rPr>
+          <w:rFonts w:ascii="Pericles" w:hAnsi="Pericles"/>
+          <w:sz w:val="12"/>
+          <w:szCs w:val="16"/>
+        </w:rPr>
+        <w:t>Acrobatics</w:t>
+      </w:r>
+    </w:p>
+    <w:p>
+      <w:pPr>
+        <w:pStyle w:val="ListParagraph"/>
+        <w:numPr>
+          <w:ilvl w:val="1"/>
+          <w:numId w:val="2"/>
+        </w:numPr>
+        <w:rPr>
+          <w:rFonts w:ascii="Pericles" w:hAnsi="Pericles"/>
+          <w:sz w:val="12"/>
+          <w:szCs w:val="16"/>
+        </w:rPr>
+      </w:pPr>
+      <w:r>
+        <w:rPr>
+          <w:rFonts w:ascii="Pericles" w:hAnsi="Pericles"/>
+          <w:sz w:val="12"/>
+          <w:szCs w:val="16"/>
+        </w:rPr>
+        <w:t>Carouse</w:t>
+      </w:r>
+    </w:p>
+    <w:p>
+      <w:pPr>
+        <w:pStyle w:val="ListParagraph"/>
+        <w:numPr>
+          <w:ilvl w:val="1"/>
+          <w:numId w:val="2"/>
+        </w:numPr>
+        <w:rPr>
+          <w:rFonts w:ascii="Pericles" w:hAnsi="Pericles"/>
+          <w:sz w:val="12"/>
+          <w:szCs w:val="16"/>
+        </w:rPr>
+      </w:pPr>
+      <w:r>
+        <w:rPr>
+          <w:rFonts w:ascii="Pericles" w:hAnsi="Pericles"/>
+          <w:sz w:val="12"/>
+          <w:szCs w:val="16"/>
+        </w:rPr>
+        <w:t>Climb</w:t>
+      </w:r>
+    </w:p>
+    <w:p>
+      <w:pPr>
+        <w:pStyle w:val="ListParagraph"/>
+        <w:numPr>
+          <w:ilvl w:val="1"/>
+          <w:numId w:val="2"/>
+        </w:numPr>
+        <w:rPr>
+          <w:rFonts w:ascii="Pericles" w:hAnsi="Pericles"/>
+          <w:sz w:val="12"/>
+          <w:szCs w:val="16"/>
+        </w:rPr>
+      </w:pPr>
+      <w:r>
+        <w:rPr>
+          <w:rFonts w:ascii="Pericles" w:hAnsi="Pericles"/>
+          <w:sz w:val="12"/>
+          <w:szCs w:val="16"/>
+        </w:rPr>
+        <w:t>Gamble</w:t>
+      </w:r>
+    </w:p>
+    <w:p>
+      <w:pPr>
+        <w:pStyle w:val="ListParagraph"/>
+        <w:numPr>
+          <w:ilvl w:val="1"/>
+          <w:numId w:val="2"/>
+        </w:numPr>
+        <w:rPr>
+          <w:rFonts w:ascii="Pericles" w:hAnsi="Pericles"/>
+          <w:sz w:val="12"/>
+          <w:szCs w:val="16"/>
+        </w:rPr>
+      </w:pPr>
+      <w:r>
+        <w:rPr>
+          <w:rFonts w:ascii="Pericles" w:hAnsi="Pericles"/>
+          <w:sz w:val="12"/>
+          <w:szCs w:val="16"/>
+        </w:rPr>
+        <w:t>Interrogate</w:t>
+      </w:r>
+    </w:p>
+    <w:p>
+      <w:pPr>
+        <w:pStyle w:val="ListParagraph"/>
+        <w:numPr>
+          <w:ilvl w:val="1"/>
+          <w:numId w:val="2"/>
+        </w:numPr>
+        <w:rPr>
+          <w:rFonts w:ascii="Pericles" w:hAnsi="Pericles"/>
+          <w:sz w:val="12"/>
+          <w:szCs w:val="16"/>
+        </w:rPr>
+      </w:pPr>
+      <w:r>
+        <w:rPr>
+          <w:rFonts w:ascii="Pericles" w:hAnsi="Pericles"/>
+          <w:sz w:val="12"/>
+          <w:szCs w:val="16"/>
+        </w:rPr>
+        <w:t>Medic</w:t>
+      </w:r>
+    </w:p>
+    <w:p>
+      <w:pPr>
+        <w:pStyle w:val="ListParagraph"/>
+        <w:numPr>
+          <w:ilvl w:val="1"/>
+          <w:numId w:val="2"/>
+        </w:numPr>
+        <w:rPr>
+          <w:rFonts w:ascii="Pericles" w:hAnsi="Pericles"/>
+          <w:sz w:val="12"/>
+          <w:szCs w:val="16"/>
+        </w:rPr>
+      </w:pPr>
+      <w:r>
+        <w:rPr>
+          <w:rFonts w:ascii="Pericles" w:hAnsi="Pericles"/>
+          <w:sz w:val="12"/>
+          <w:szCs w:val="16"/>
+        </w:rPr>
+        <w:t>Navigate</w:t>
+      </w:r>
+    </w:p>
+    <w:p>
+      <w:pPr>
+        <w:pStyle w:val="ListParagraph"/>
+        <w:numPr>
+          <w:ilvl w:val="1"/>
+          <w:numId w:val="2"/>
+        </w:numPr>
+        <w:rPr>
+          <w:rFonts w:ascii="Pericles" w:hAnsi="Pericles"/>
+          <w:sz w:val="12"/>
+          <w:szCs w:val="16"/>
+        </w:rPr>
+      </w:pPr>
+      <w:r>
+        <w:rPr>
+          <w:rFonts w:ascii="Pericles" w:hAnsi="Pericles"/>
+          <w:sz w:val="12"/>
+          <w:szCs w:val="16"/>
+        </w:rPr>
+        <w:t>Ride</w:t>
+      </w:r>
+    </w:p>
+    <w:p>
+      <w:pPr>
+        <w:pStyle w:val="ListParagraph"/>
+        <w:numPr>
+          <w:ilvl w:val="1"/>
+          <w:numId w:val="2"/>
+        </w:numPr>
+        <w:rPr>
+          <w:rFonts w:ascii="Pericles" w:hAnsi="Pericles"/>
+          <w:sz w:val="12"/>
+          <w:szCs w:val="16"/>
+        </w:rPr>
+      </w:pPr>
+      <w:r>
+        <w:rPr>
+          <w:rFonts w:ascii="Pericles" w:hAnsi="Pericles"/>
+          <w:sz w:val="12"/>
+          <w:szCs w:val="16"/>
+        </w:rPr>
+        <w:t>Survive</w:t>
+      </w:r>
+    </w:p>
+    <w:p>
+      <w:pPr>
+        <w:pStyle w:val="ListParagraph"/>
+        <w:numPr>
+          <w:ilvl w:val="1"/>
+          <w:numId w:val="2"/>
+        </w:numPr>
+        <w:rPr>
+          <w:rFonts w:ascii="Pericles" w:hAnsi="Pericles"/>
+          <w:sz w:val="12"/>
+          <w:szCs w:val="16"/>
+        </w:rPr>
+      </w:pPr>
+      <w:r>
+        <w:rPr>
+          <w:rFonts w:ascii="Pericles" w:hAnsi="Pericles"/>
+          <w:sz w:val="12"/>
+          <w:szCs w:val="16"/>
+        </w:rPr>
+        <w:t>Swim</w:t>
+      </w:r>
+    </w:p>
+    <w:p>
+      <w:pPr>
+        <w:pStyle w:val="ListParagraph"/>
+        <w:numPr>
+          <w:ilvl w:val="1"/>
+          <w:numId w:val="2"/>
+        </w:numPr>
+        <w:rPr>
+          <w:rFonts w:ascii="Pericles" w:hAnsi="Pericles"/>
+          <w:sz w:val="12"/>
+          <w:szCs w:val="16"/>
+        </w:rPr>
+      </w:pPr>
+      <w:r>
+        <w:rPr>
+          <w:rFonts w:ascii="Pericles" w:hAnsi="Pericles"/>
+          <w:sz w:val="12"/>
+          <w:szCs w:val="16"/>
+        </w:rPr>
+        <w:t>Tactics</w:t>
+      </w:r>
+    </w:p>
+    <w:p>
+      <w:pPr>
+        <w:pStyle w:val="ListParagraph"/>
+        <w:numPr>
+          <w:ilvl w:val="0"/>
+          <w:numId w:val="2"/>
+        </w:numPr>
+        <w:rPr>
+          <w:rFonts w:ascii="Pericles" w:hAnsi="Pericles"/>
+          <w:sz w:val="16"/>
+          <w:szCs w:val="16"/>
+        </w:rPr>
+        <w:sectPr>
+          <w:type w:val="continuous"/>
+          <w:pgSz w:w="12240" w:h="15840"/>
+          <w:pgMar w:top="1440" w:right="1440" w:bottom="1440" w:left="1440" w:header="720" w:footer="720" w:gutter="0"/>
+          <w:cols w:num="3" w:space="720"/>
+          <w:docGrid w:linePitch="360"/>
+        </w:sectPr>
+      </w:pPr>
+    </w:p>
+    <w:p>
+      <w:pPr>
+        <w:pStyle w:val="ListParagraph"/>
+        <w:numPr>
+          <w:ilvl w:val="0"/>
+          <w:numId w:val="2"/>
+        </w:numPr>
+        <w:rPr>
+          <w:rFonts w:ascii="Pericles" w:hAnsi="Pericles"/>
+          <w:sz w:val="16"/>
+          <w:szCs w:val="16"/>
+        </w:rPr>
+      </w:pPr>
+      <w:r>
+        <w:rPr>
+          <w:rFonts w:ascii="Pericles" w:hAnsi="Pericles"/>
+          <w:sz w:val="16"/>
+          <w:szCs w:val="16"/>
+        </w:rPr>
         <w:t>2 Perks (KN, LG, PR, TR)</w:t>
+      </w:r>
+    </w:p>
+    <w:p>
+      <w:pPr>
+        <w:pStyle w:val="ListParagraph"/>
+        <w:numPr>
+          <w:ilvl w:val="0"/>
+          <w:numId w:val="2"/>
+        </w:numPr>
+        <w:rPr>
+          <w:rFonts w:ascii="Pericles" w:hAnsi="Pericles"/>
+          <w:sz w:val="16"/>
+          <w:szCs w:val="16"/>
+        </w:rPr>
+      </w:pPr>
+      <w:r>
+        <w:rPr>
+          <w:rFonts w:ascii="Pericles" w:hAnsi="Pericles"/>
+          <w:sz w:val="16"/>
+          <w:szCs w:val="16"/>
+        </w:rPr>
+        <w:t>+4 Hit Points</w:t>
       </w:r>
     </w:p>
     <w:p>
@@ -1404,6 +3794,345 @@
 <file path=word/numbering.xml><?xml version="1.0" encoding="utf-8"?>
 <w:numbering xmlns:wpc="http://schemas.microsoft.com/office/word/2010/wordprocessingCanvas" xmlns:mc="http://schemas.openxmlformats.org/markup-compatibility/2006" xmlns:o="urn:schemas-microsoft-com:office:office" xmlns:r="http://schemas.openxmlformats.org/officeDocument/2006/relationships" xmlns:m="http://schemas.openxmlformats.org/officeDocument/2006/math" xmlns:v="urn:schemas-microsoft-com:vml" xmlns:wp14="http://schemas.microsoft.com/office/word/2010/wordprocessingDrawing" xmlns:wp="http://schemas.openxmlformats.org/drawingml/2006/wordprocessingDrawing" xmlns:w10="urn:schemas-microsoft-com:office:word" xmlns:w="http://schemas.openxmlformats.org/wordprocessingml/2006/main" xmlns:w14="http://schemas.microsoft.com/office/word/2010/wordml" xmlns:w15="http://schemas.microsoft.com/office/word/2012/wordml" xmlns:wpg="http://schemas.microsoft.com/office/word/2010/wordprocessingGroup" xmlns:wpi="http://schemas.microsoft.com/office/word/2010/wordprocessingInk" xmlns:wne="http://schemas.microsoft.com/office/word/2006/wordml" xmlns:wps="http://schemas.microsoft.com/office/word/2010/wordprocessingShape" mc:Ignorable="w14 w15 wp14">
   <w:abstractNum w:abstractNumId="0" w15:restartNumberingAfterBreak="0">
+    <w:nsid w:val="06F632AE"/>
+    <w:multiLevelType w:val="hybridMultilevel"/>
+    <w:tmpl w:val="DAAC72E4"/>
+    <w:lvl w:ilvl="0" w:tplc="04090001">
+      <w:start w:val="1"/>
+      <w:numFmt w:val="bullet"/>
+      <w:lvlText w:val=""/>
+      <w:lvlJc w:val="left"/>
+      <w:pPr>
+        <w:ind w:left="720" w:hanging="360"/>
+      </w:pPr>
+      <w:rPr>
+        <w:rFonts w:ascii="Symbol" w:hAnsi="Symbol" w:hint="default"/>
+      </w:rPr>
+    </w:lvl>
+    <w:lvl w:ilvl="1" w:tplc="04090003">
+      <w:start w:val="1"/>
+      <w:numFmt w:val="bullet"/>
+      <w:lvlText w:val="o"/>
+      <w:lvlJc w:val="left"/>
+      <w:pPr>
+        <w:ind w:left="1440" w:hanging="360"/>
+      </w:pPr>
+      <w:rPr>
+        <w:rFonts w:ascii="Courier New" w:hAnsi="Courier New" w:cs="Courier New" w:hint="default"/>
+      </w:rPr>
+    </w:lvl>
+    <w:lvl w:ilvl="2" w:tplc="04090005" w:tentative="1">
+      <w:start w:val="1"/>
+      <w:numFmt w:val="bullet"/>
+      <w:lvlText w:val=""/>
+      <w:lvlJc w:val="left"/>
+      <w:pPr>
+        <w:ind w:left="2160" w:hanging="360"/>
+      </w:pPr>
+      <w:rPr>
+        <w:rFonts w:ascii="Wingdings" w:hAnsi="Wingdings" w:hint="default"/>
+      </w:rPr>
+    </w:lvl>
+    <w:lvl w:ilvl="3" w:tplc="04090001" w:tentative="1">
+      <w:start w:val="1"/>
+      <w:numFmt w:val="bullet"/>
+      <w:lvlText w:val=""/>
+      <w:lvlJc w:val="left"/>
+      <w:pPr>
+        <w:ind w:left="2880" w:hanging="360"/>
+      </w:pPr>
+      <w:rPr>
+        <w:rFonts w:ascii="Symbol" w:hAnsi="Symbol" w:hint="default"/>
+      </w:rPr>
+    </w:lvl>
+    <w:lvl w:ilvl="4" w:tplc="04090003" w:tentative="1">
+      <w:start w:val="1"/>
+      <w:numFmt w:val="bullet"/>
+      <w:lvlText w:val="o"/>
+      <w:lvlJc w:val="left"/>
+      <w:pPr>
+        <w:ind w:left="3600" w:hanging="360"/>
+      </w:pPr>
+      <w:rPr>
+        <w:rFonts w:ascii="Courier New" w:hAnsi="Courier New" w:cs="Courier New" w:hint="default"/>
+      </w:rPr>
+    </w:lvl>
+    <w:lvl w:ilvl="5" w:tplc="04090005" w:tentative="1">
+      <w:start w:val="1"/>
+      <w:numFmt w:val="bullet"/>
+      <w:lvlText w:val=""/>
+      <w:lvlJc w:val="left"/>
+      <w:pPr>
+        <w:ind w:left="4320" w:hanging="360"/>
+      </w:pPr>
+      <w:rPr>
+        <w:rFonts w:ascii="Wingdings" w:hAnsi="Wingdings" w:hint="default"/>
+      </w:rPr>
+    </w:lvl>
+    <w:lvl w:ilvl="6" w:tplc="04090001" w:tentative="1">
+      <w:start w:val="1"/>
+      <w:numFmt w:val="bullet"/>
+      <w:lvlText w:val=""/>
+      <w:lvlJc w:val="left"/>
+      <w:pPr>
+        <w:ind w:left="5040" w:hanging="360"/>
+      </w:pPr>
+      <w:rPr>
+        <w:rFonts w:ascii="Symbol" w:hAnsi="Symbol" w:hint="default"/>
+      </w:rPr>
+    </w:lvl>
+    <w:lvl w:ilvl="7" w:tplc="04090003" w:tentative="1">
+      <w:start w:val="1"/>
+      <w:numFmt w:val="bullet"/>
+      <w:lvlText w:val="o"/>
+      <w:lvlJc w:val="left"/>
+      <w:pPr>
+        <w:ind w:left="5760" w:hanging="360"/>
+      </w:pPr>
+      <w:rPr>
+        <w:rFonts w:ascii="Courier New" w:hAnsi="Courier New" w:cs="Courier New" w:hint="default"/>
+      </w:rPr>
+    </w:lvl>
+    <w:lvl w:ilvl="8" w:tplc="04090005" w:tentative="1">
+      <w:start w:val="1"/>
+      <w:numFmt w:val="bullet"/>
+      <w:lvlText w:val=""/>
+      <w:lvlJc w:val="left"/>
+      <w:pPr>
+        <w:ind w:left="6480" w:hanging="360"/>
+      </w:pPr>
+      <w:rPr>
+        <w:rFonts w:ascii="Wingdings" w:hAnsi="Wingdings" w:hint="default"/>
+      </w:rPr>
+    </w:lvl>
+  </w:abstractNum>
+  <w:abstractNum w:abstractNumId="1" w15:restartNumberingAfterBreak="0">
+    <w:nsid w:val="07B83E0E"/>
+    <w:multiLevelType w:val="hybridMultilevel"/>
+    <w:tmpl w:val="A0683EC0"/>
+    <w:lvl w:ilvl="0" w:tplc="04090001">
+      <w:start w:val="1"/>
+      <w:numFmt w:val="bullet"/>
+      <w:lvlText w:val=""/>
+      <w:lvlJc w:val="left"/>
+      <w:pPr>
+        <w:ind w:left="720" w:hanging="360"/>
+      </w:pPr>
+      <w:rPr>
+        <w:rFonts w:ascii="Symbol" w:hAnsi="Symbol" w:hint="default"/>
+      </w:rPr>
+    </w:lvl>
+    <w:lvl w:ilvl="1" w:tplc="04090003">
+      <w:start w:val="1"/>
+      <w:numFmt w:val="bullet"/>
+      <w:lvlText w:val="o"/>
+      <w:lvlJc w:val="left"/>
+      <w:pPr>
+        <w:ind w:left="1440" w:hanging="360"/>
+      </w:pPr>
+      <w:rPr>
+        <w:rFonts w:ascii="Courier New" w:hAnsi="Courier New" w:cs="Courier New" w:hint="default"/>
+      </w:rPr>
+    </w:lvl>
+    <w:lvl w:ilvl="2" w:tplc="04090005" w:tentative="1">
+      <w:start w:val="1"/>
+      <w:numFmt w:val="bullet"/>
+      <w:lvlText w:val=""/>
+      <w:lvlJc w:val="left"/>
+      <w:pPr>
+        <w:ind w:left="2160" w:hanging="360"/>
+      </w:pPr>
+      <w:rPr>
+        <w:rFonts w:ascii="Wingdings" w:hAnsi="Wingdings" w:hint="default"/>
+      </w:rPr>
+    </w:lvl>
+    <w:lvl w:ilvl="3" w:tplc="04090001" w:tentative="1">
+      <w:start w:val="1"/>
+      <w:numFmt w:val="bullet"/>
+      <w:lvlText w:val=""/>
+      <w:lvlJc w:val="left"/>
+      <w:pPr>
+        <w:ind w:left="2880" w:hanging="360"/>
+      </w:pPr>
+      <w:rPr>
+        <w:rFonts w:ascii="Symbol" w:hAnsi="Symbol" w:hint="default"/>
+      </w:rPr>
+    </w:lvl>
+    <w:lvl w:ilvl="4" w:tplc="04090003" w:tentative="1">
+      <w:start w:val="1"/>
+      <w:numFmt w:val="bullet"/>
+      <w:lvlText w:val="o"/>
+      <w:lvlJc w:val="left"/>
+      <w:pPr>
+        <w:ind w:left="3600" w:hanging="360"/>
+      </w:pPr>
+      <w:rPr>
+        <w:rFonts w:ascii="Courier New" w:hAnsi="Courier New" w:cs="Courier New" w:hint="default"/>
+      </w:rPr>
+    </w:lvl>
+    <w:lvl w:ilvl="5" w:tplc="04090005" w:tentative="1">
+      <w:start w:val="1"/>
+      <w:numFmt w:val="bullet"/>
+      <w:lvlText w:val=""/>
+      <w:lvlJc w:val="left"/>
+      <w:pPr>
+        <w:ind w:left="4320" w:hanging="360"/>
+      </w:pPr>
+      <w:rPr>
+        <w:rFonts w:ascii="Wingdings" w:hAnsi="Wingdings" w:hint="default"/>
+      </w:rPr>
+    </w:lvl>
+    <w:lvl w:ilvl="6" w:tplc="04090001" w:tentative="1">
+      <w:start w:val="1"/>
+      <w:numFmt w:val="bullet"/>
+      <w:lvlText w:val=""/>
+      <w:lvlJc w:val="left"/>
+      <w:pPr>
+        <w:ind w:left="5040" w:hanging="360"/>
+      </w:pPr>
+      <w:rPr>
+        <w:rFonts w:ascii="Symbol" w:hAnsi="Symbol" w:hint="default"/>
+      </w:rPr>
+    </w:lvl>
+    <w:lvl w:ilvl="7" w:tplc="04090003" w:tentative="1">
+      <w:start w:val="1"/>
+      <w:numFmt w:val="bullet"/>
+      <w:lvlText w:val="o"/>
+      <w:lvlJc w:val="left"/>
+      <w:pPr>
+        <w:ind w:left="5760" w:hanging="360"/>
+      </w:pPr>
+      <w:rPr>
+        <w:rFonts w:ascii="Courier New" w:hAnsi="Courier New" w:cs="Courier New" w:hint="default"/>
+      </w:rPr>
+    </w:lvl>
+    <w:lvl w:ilvl="8" w:tplc="04090005" w:tentative="1">
+      <w:start w:val="1"/>
+      <w:numFmt w:val="bullet"/>
+      <w:lvlText w:val=""/>
+      <w:lvlJc w:val="left"/>
+      <w:pPr>
+        <w:ind w:left="6480" w:hanging="360"/>
+      </w:pPr>
+      <w:rPr>
+        <w:rFonts w:ascii="Wingdings" w:hAnsi="Wingdings" w:hint="default"/>
+      </w:rPr>
+    </w:lvl>
+  </w:abstractNum>
+  <w:abstractNum w:abstractNumId="2" w15:restartNumberingAfterBreak="0">
+    <w:nsid w:val="11DC6159"/>
+    <w:multiLevelType w:val="hybridMultilevel"/>
+    <w:tmpl w:val="A404DEC2"/>
+    <w:lvl w:ilvl="0" w:tplc="04090001">
+      <w:start w:val="1"/>
+      <w:numFmt w:val="bullet"/>
+      <w:lvlText w:val=""/>
+      <w:lvlJc w:val="left"/>
+      <w:pPr>
+        <w:ind w:left="360" w:hanging="360"/>
+      </w:pPr>
+      <w:rPr>
+        <w:rFonts w:ascii="Symbol" w:hAnsi="Symbol" w:hint="default"/>
+      </w:rPr>
+    </w:lvl>
+    <w:lvl w:ilvl="1" w:tplc="04090003" w:tentative="1">
+      <w:start w:val="1"/>
+      <w:numFmt w:val="bullet"/>
+      <w:lvlText w:val="o"/>
+      <w:lvlJc w:val="left"/>
+      <w:pPr>
+        <w:ind w:left="1080" w:hanging="360"/>
+      </w:pPr>
+      <w:rPr>
+        <w:rFonts w:ascii="Courier New" w:hAnsi="Courier New" w:cs="Courier New" w:hint="default"/>
+      </w:rPr>
+    </w:lvl>
+    <w:lvl w:ilvl="2" w:tplc="04090005" w:tentative="1">
+      <w:start w:val="1"/>
+      <w:numFmt w:val="bullet"/>
+      <w:lvlText w:val=""/>
+      <w:lvlJc w:val="left"/>
+      <w:pPr>
+        <w:ind w:left="1800" w:hanging="360"/>
+      </w:pPr>
+      <w:rPr>
+        <w:rFonts w:ascii="Wingdings" w:hAnsi="Wingdings" w:hint="default"/>
+      </w:rPr>
+    </w:lvl>
+    <w:lvl w:ilvl="3" w:tplc="04090001" w:tentative="1">
+      <w:start w:val="1"/>
+      <w:numFmt w:val="bullet"/>
+      <w:lvlText w:val=""/>
+      <w:lvlJc w:val="left"/>
+      <w:pPr>
+        <w:ind w:left="2520" w:hanging="360"/>
+      </w:pPr>
+      <w:rPr>
+        <w:rFonts w:ascii="Symbol" w:hAnsi="Symbol" w:hint="default"/>
+      </w:rPr>
+    </w:lvl>
+    <w:lvl w:ilvl="4" w:tplc="04090003" w:tentative="1">
+      <w:start w:val="1"/>
+      <w:numFmt w:val="bullet"/>
+      <w:lvlText w:val="o"/>
+      <w:lvlJc w:val="left"/>
+      <w:pPr>
+        <w:ind w:left="3240" w:hanging="360"/>
+      </w:pPr>
+      <w:rPr>
+        <w:rFonts w:ascii="Courier New" w:hAnsi="Courier New" w:cs="Courier New" w:hint="default"/>
+      </w:rPr>
+    </w:lvl>
+    <w:lvl w:ilvl="5" w:tplc="04090005" w:tentative="1">
+      <w:start w:val="1"/>
+      <w:numFmt w:val="bullet"/>
+      <w:lvlText w:val=""/>
+      <w:lvlJc w:val="left"/>
+      <w:pPr>
+        <w:ind w:left="3960" w:hanging="360"/>
+      </w:pPr>
+      <w:rPr>
+        <w:rFonts w:ascii="Wingdings" w:hAnsi="Wingdings" w:hint="default"/>
+      </w:rPr>
+    </w:lvl>
+    <w:lvl w:ilvl="6" w:tplc="04090001" w:tentative="1">
+      <w:start w:val="1"/>
+      <w:numFmt w:val="bullet"/>
+      <w:lvlText w:val=""/>
+      <w:lvlJc w:val="left"/>
+      <w:pPr>
+        <w:ind w:left="4680" w:hanging="360"/>
+      </w:pPr>
+      <w:rPr>
+        <w:rFonts w:ascii="Symbol" w:hAnsi="Symbol" w:hint="default"/>
+      </w:rPr>
+    </w:lvl>
+    <w:lvl w:ilvl="7" w:tplc="04090003" w:tentative="1">
+      <w:start w:val="1"/>
+      <w:numFmt w:val="bullet"/>
+      <w:lvlText w:val="o"/>
+      <w:lvlJc w:val="left"/>
+      <w:pPr>
+        <w:ind w:left="5400" w:hanging="360"/>
+      </w:pPr>
+      <w:rPr>
+        <w:rFonts w:ascii="Courier New" w:hAnsi="Courier New" w:cs="Courier New" w:hint="default"/>
+      </w:rPr>
+    </w:lvl>
+    <w:lvl w:ilvl="8" w:tplc="04090005" w:tentative="1">
+      <w:start w:val="1"/>
+      <w:numFmt w:val="bullet"/>
+      <w:lvlText w:val=""/>
+      <w:lvlJc w:val="left"/>
+      <w:pPr>
+        <w:ind w:left="6120" w:hanging="360"/>
+      </w:pPr>
+      <w:rPr>
+        <w:rFonts w:ascii="Wingdings" w:hAnsi="Wingdings" w:hint="default"/>
+      </w:rPr>
+    </w:lvl>
+  </w:abstractNum>
+  <w:abstractNum w:abstractNumId="3" w15:restartNumberingAfterBreak="0">
     <w:nsid w:val="1F5C361E"/>
     <w:multiLevelType w:val="hybridMultilevel"/>
     <w:tmpl w:val="D894623C"/>
@@ -1516,7 +4245,120 @@
       </w:rPr>
     </w:lvl>
   </w:abstractNum>
-  <w:abstractNum w:abstractNumId="1" w15:restartNumberingAfterBreak="0">
+  <w:abstractNum w:abstractNumId="4" w15:restartNumberingAfterBreak="0">
+    <w:nsid w:val="212D614F"/>
+    <w:multiLevelType w:val="hybridMultilevel"/>
+    <w:tmpl w:val="CD026730"/>
+    <w:lvl w:ilvl="0" w:tplc="04090001">
+      <w:start w:val="1"/>
+      <w:numFmt w:val="bullet"/>
+      <w:lvlText w:val=""/>
+      <w:lvlJc w:val="left"/>
+      <w:pPr>
+        <w:ind w:left="720" w:hanging="360"/>
+      </w:pPr>
+      <w:rPr>
+        <w:rFonts w:ascii="Symbol" w:hAnsi="Symbol" w:hint="default"/>
+      </w:rPr>
+    </w:lvl>
+    <w:lvl w:ilvl="1" w:tplc="04090003" w:tentative="1">
+      <w:start w:val="1"/>
+      <w:numFmt w:val="bullet"/>
+      <w:lvlText w:val="o"/>
+      <w:lvlJc w:val="left"/>
+      <w:pPr>
+        <w:ind w:left="1440" w:hanging="360"/>
+      </w:pPr>
+      <w:rPr>
+        <w:rFonts w:ascii="Courier New" w:hAnsi="Courier New" w:cs="Courier New" w:hint="default"/>
+      </w:rPr>
+    </w:lvl>
+    <w:lvl w:ilvl="2" w:tplc="04090005" w:tentative="1">
+      <w:start w:val="1"/>
+      <w:numFmt w:val="bullet"/>
+      <w:lvlText w:val=""/>
+      <w:lvlJc w:val="left"/>
+      <w:pPr>
+        <w:ind w:left="2160" w:hanging="360"/>
+      </w:pPr>
+      <w:rPr>
+        <w:rFonts w:ascii="Wingdings" w:hAnsi="Wingdings" w:hint="default"/>
+      </w:rPr>
+    </w:lvl>
+    <w:lvl w:ilvl="3" w:tplc="04090001" w:tentative="1">
+      <w:start w:val="1"/>
+      <w:numFmt w:val="bullet"/>
+      <w:lvlText w:val=""/>
+      <w:lvlJc w:val="left"/>
+      <w:pPr>
+        <w:ind w:left="2880" w:hanging="360"/>
+      </w:pPr>
+      <w:rPr>
+        <w:rFonts w:ascii="Symbol" w:hAnsi="Symbol" w:hint="default"/>
+      </w:rPr>
+    </w:lvl>
+    <w:lvl w:ilvl="4" w:tplc="04090003" w:tentative="1">
+      <w:start w:val="1"/>
+      <w:numFmt w:val="bullet"/>
+      <w:lvlText w:val="o"/>
+      <w:lvlJc w:val="left"/>
+      <w:pPr>
+        <w:ind w:left="3600" w:hanging="360"/>
+      </w:pPr>
+      <w:rPr>
+        <w:rFonts w:ascii="Courier New" w:hAnsi="Courier New" w:cs="Courier New" w:hint="default"/>
+      </w:rPr>
+    </w:lvl>
+    <w:lvl w:ilvl="5" w:tplc="04090005" w:tentative="1">
+      <w:start w:val="1"/>
+      <w:numFmt w:val="bullet"/>
+      <w:lvlText w:val=""/>
+      <w:lvlJc w:val="left"/>
+      <w:pPr>
+        <w:ind w:left="4320" w:hanging="360"/>
+      </w:pPr>
+      <w:rPr>
+        <w:rFonts w:ascii="Wingdings" w:hAnsi="Wingdings" w:hint="default"/>
+      </w:rPr>
+    </w:lvl>
+    <w:lvl w:ilvl="6" w:tplc="04090001" w:tentative="1">
+      <w:start w:val="1"/>
+      <w:numFmt w:val="bullet"/>
+      <w:lvlText w:val=""/>
+      <w:lvlJc w:val="left"/>
+      <w:pPr>
+        <w:ind w:left="5040" w:hanging="360"/>
+      </w:pPr>
+      <w:rPr>
+        <w:rFonts w:ascii="Symbol" w:hAnsi="Symbol" w:hint="default"/>
+      </w:rPr>
+    </w:lvl>
+    <w:lvl w:ilvl="7" w:tplc="04090003" w:tentative="1">
+      <w:start w:val="1"/>
+      <w:numFmt w:val="bullet"/>
+      <w:lvlText w:val="o"/>
+      <w:lvlJc w:val="left"/>
+      <w:pPr>
+        <w:ind w:left="5760" w:hanging="360"/>
+      </w:pPr>
+      <w:rPr>
+        <w:rFonts w:ascii="Courier New" w:hAnsi="Courier New" w:cs="Courier New" w:hint="default"/>
+      </w:rPr>
+    </w:lvl>
+    <w:lvl w:ilvl="8" w:tplc="04090005" w:tentative="1">
+      <w:start w:val="1"/>
+      <w:numFmt w:val="bullet"/>
+      <w:lvlText w:val=""/>
+      <w:lvlJc w:val="left"/>
+      <w:pPr>
+        <w:ind w:left="6480" w:hanging="360"/>
+      </w:pPr>
+      <w:rPr>
+        <w:rFonts w:ascii="Wingdings" w:hAnsi="Wingdings" w:hint="default"/>
+      </w:rPr>
+    </w:lvl>
+  </w:abstractNum>
+  <w:abstractNum w:abstractNumId="5" w15:restartNumberingAfterBreak="0">
     <w:nsid w:val="285865FB"/>
     <w:multiLevelType w:val="hybridMultilevel"/>
     <w:tmpl w:val="18246B4A"/>
@@ -1629,7 +4471,7 @@
       </w:rPr>
     </w:lvl>
   </w:abstractNum>
-  <w:abstractNum w:abstractNumId="2" w15:restartNumberingAfterBreak="0">
+  <w:abstractNum w:abstractNumId="6" w15:restartNumberingAfterBreak="0">
     <w:nsid w:val="2A900E52"/>
     <w:multiLevelType w:val="hybridMultilevel"/>
     <w:tmpl w:val="196A37A2"/>
@@ -1742,7 +4584,7 @@
       </w:rPr>
     </w:lvl>
   </w:abstractNum>
-  <w:abstractNum w:abstractNumId="3" w15:restartNumberingAfterBreak="0">
+  <w:abstractNum w:abstractNumId="7" w15:restartNumberingAfterBreak="0">
     <w:nsid w:val="388F0D78"/>
     <w:multiLevelType w:val="hybridMultilevel"/>
     <w:tmpl w:val="B0FC3524"/>
@@ -1855,16 +4697,376 @@
       </w:rPr>
     </w:lvl>
   </w:abstractNum>
+  <w:abstractNum w:abstractNumId="8" w15:restartNumberingAfterBreak="0">
+    <w:nsid w:val="64E328D7"/>
+    <w:multiLevelType w:val="hybridMultilevel"/>
+    <w:tmpl w:val="029A30E4"/>
+    <w:lvl w:ilvl="0" w:tplc="04090001">
+      <w:start w:val="1"/>
+      <w:numFmt w:val="bullet"/>
+      <w:lvlText w:val=""/>
+      <w:lvlJc w:val="left"/>
+      <w:pPr>
+        <w:ind w:left="720" w:hanging="360"/>
+      </w:pPr>
+      <w:rPr>
+        <w:rFonts w:ascii="Symbol" w:hAnsi="Symbol" w:hint="default"/>
+      </w:rPr>
+    </w:lvl>
+    <w:lvl w:ilvl="1" w:tplc="04090003">
+      <w:start w:val="1"/>
+      <w:numFmt w:val="bullet"/>
+      <w:lvlText w:val="o"/>
+      <w:lvlJc w:val="left"/>
+      <w:pPr>
+        <w:ind w:left="1440" w:hanging="360"/>
+      </w:pPr>
+      <w:rPr>
+        <w:rFonts w:ascii="Courier New" w:hAnsi="Courier New" w:cs="Courier New" w:hint="default"/>
+      </w:rPr>
+    </w:lvl>
+    <w:lvl w:ilvl="2" w:tplc="04090005" w:tentative="1">
+      <w:start w:val="1"/>
+      <w:numFmt w:val="bullet"/>
+      <w:lvlText w:val=""/>
+      <w:lvlJc w:val="left"/>
+      <w:pPr>
+        <w:ind w:left="2160" w:hanging="360"/>
+      </w:pPr>
+      <w:rPr>
+        <w:rFonts w:ascii="Wingdings" w:hAnsi="Wingdings" w:hint="default"/>
+      </w:rPr>
+    </w:lvl>
+    <w:lvl w:ilvl="3" w:tplc="04090001" w:tentative="1">
+      <w:start w:val="1"/>
+      <w:numFmt w:val="bullet"/>
+      <w:lvlText w:val=""/>
+      <w:lvlJc w:val="left"/>
+      <w:pPr>
+        <w:ind w:left="2880" w:hanging="360"/>
+      </w:pPr>
+      <w:rPr>
+        <w:rFonts w:ascii="Symbol" w:hAnsi="Symbol" w:hint="default"/>
+      </w:rPr>
+    </w:lvl>
+    <w:lvl w:ilvl="4" w:tplc="04090003" w:tentative="1">
+      <w:start w:val="1"/>
+      <w:numFmt w:val="bullet"/>
+      <w:lvlText w:val="o"/>
+      <w:lvlJc w:val="left"/>
+      <w:pPr>
+        <w:ind w:left="3600" w:hanging="360"/>
+      </w:pPr>
+      <w:rPr>
+        <w:rFonts w:ascii="Courier New" w:hAnsi="Courier New" w:cs="Courier New" w:hint="default"/>
+      </w:rPr>
+    </w:lvl>
+    <w:lvl w:ilvl="5" w:tplc="04090005" w:tentative="1">
+      <w:start w:val="1"/>
+      <w:numFmt w:val="bullet"/>
+      <w:lvlText w:val=""/>
+      <w:lvlJc w:val="left"/>
+      <w:pPr>
+        <w:ind w:left="4320" w:hanging="360"/>
+      </w:pPr>
+      <w:rPr>
+        <w:rFonts w:ascii="Wingdings" w:hAnsi="Wingdings" w:hint="default"/>
+      </w:rPr>
+    </w:lvl>
+    <w:lvl w:ilvl="6" w:tplc="04090001" w:tentative="1">
+      <w:start w:val="1"/>
+      <w:numFmt w:val="bullet"/>
+      <w:lvlText w:val=""/>
+      <w:lvlJc w:val="left"/>
+      <w:pPr>
+        <w:ind w:left="5040" w:hanging="360"/>
+      </w:pPr>
+      <w:rPr>
+        <w:rFonts w:ascii="Symbol" w:hAnsi="Symbol" w:hint="default"/>
+      </w:rPr>
+    </w:lvl>
+    <w:lvl w:ilvl="7" w:tplc="04090003" w:tentative="1">
+      <w:start w:val="1"/>
+      <w:numFmt w:val="bullet"/>
+      <w:lvlText w:val="o"/>
+      <w:lvlJc w:val="left"/>
+      <w:pPr>
+        <w:ind w:left="5760" w:hanging="360"/>
+      </w:pPr>
+      <w:rPr>
+        <w:rFonts w:ascii="Courier New" w:hAnsi="Courier New" w:cs="Courier New" w:hint="default"/>
+      </w:rPr>
+    </w:lvl>
+    <w:lvl w:ilvl="8" w:tplc="04090005" w:tentative="1">
+      <w:start w:val="1"/>
+      <w:numFmt w:val="bullet"/>
+      <w:lvlText w:val=""/>
+      <w:lvlJc w:val="left"/>
+      <w:pPr>
+        <w:ind w:left="6480" w:hanging="360"/>
+      </w:pPr>
+      <w:rPr>
+        <w:rFonts w:ascii="Wingdings" w:hAnsi="Wingdings" w:hint="default"/>
+      </w:rPr>
+    </w:lvl>
+  </w:abstractNum>
+  <w:abstractNum w:abstractNumId="9" w15:restartNumberingAfterBreak="0">
+    <w:nsid w:val="78C4524B"/>
+    <w:multiLevelType w:val="hybridMultilevel"/>
+    <w:tmpl w:val="80A6E690"/>
+    <w:lvl w:ilvl="0" w:tplc="04090001">
+      <w:start w:val="1"/>
+      <w:numFmt w:val="bullet"/>
+      <w:lvlText w:val=""/>
+      <w:lvlJc w:val="left"/>
+      <w:pPr>
+        <w:ind w:left="720" w:hanging="360"/>
+      </w:pPr>
+      <w:rPr>
+        <w:rFonts w:ascii="Symbol" w:hAnsi="Symbol" w:hint="default"/>
+      </w:rPr>
+    </w:lvl>
+    <w:lvl w:ilvl="1" w:tplc="04090003">
+      <w:start w:val="1"/>
+      <w:numFmt w:val="bullet"/>
+      <w:lvlText w:val="o"/>
+      <w:lvlJc w:val="left"/>
+      <w:pPr>
+        <w:ind w:left="1440" w:hanging="360"/>
+      </w:pPr>
+      <w:rPr>
+        <w:rFonts w:ascii="Courier New" w:hAnsi="Courier New" w:cs="Courier New" w:hint="default"/>
+      </w:rPr>
+    </w:lvl>
+    <w:lvl w:ilvl="2" w:tplc="04090005" w:tentative="1">
+      <w:start w:val="1"/>
+      <w:numFmt w:val="bullet"/>
+      <w:lvlText w:val=""/>
+      <w:lvlJc w:val="left"/>
+      <w:pPr>
+        <w:ind w:left="2160" w:hanging="360"/>
+      </w:pPr>
+      <w:rPr>
+        <w:rFonts w:ascii="Wingdings" w:hAnsi="Wingdings" w:hint="default"/>
+      </w:rPr>
+    </w:lvl>
+    <w:lvl w:ilvl="3" w:tplc="04090001" w:tentative="1">
+      <w:start w:val="1"/>
+      <w:numFmt w:val="bullet"/>
+      <w:lvlText w:val=""/>
+      <w:lvlJc w:val="left"/>
+      <w:pPr>
+        <w:ind w:left="2880" w:hanging="360"/>
+      </w:pPr>
+      <w:rPr>
+        <w:rFonts w:ascii="Symbol" w:hAnsi="Symbol" w:hint="default"/>
+      </w:rPr>
+    </w:lvl>
+    <w:lvl w:ilvl="4" w:tplc="04090003" w:tentative="1">
+      <w:start w:val="1"/>
+      <w:numFmt w:val="bullet"/>
+      <w:lvlText w:val="o"/>
+      <w:lvlJc w:val="left"/>
+      <w:pPr>
+        <w:ind w:left="3600" w:hanging="360"/>
+      </w:pPr>
+      <w:rPr>
+        <w:rFonts w:ascii="Courier New" w:hAnsi="Courier New" w:cs="Courier New" w:hint="default"/>
+      </w:rPr>
+    </w:lvl>
+    <w:lvl w:ilvl="5" w:tplc="04090005" w:tentative="1">
+      <w:start w:val="1"/>
+      <w:numFmt w:val="bullet"/>
+      <w:lvlText w:val=""/>
+      <w:lvlJc w:val="left"/>
+      <w:pPr>
+        <w:ind w:left="4320" w:hanging="360"/>
+      </w:pPr>
+      <w:rPr>
+        <w:rFonts w:ascii="Wingdings" w:hAnsi="Wingdings" w:hint="default"/>
+      </w:rPr>
+    </w:lvl>
+    <w:lvl w:ilvl="6" w:tplc="04090001" w:tentative="1">
+      <w:start w:val="1"/>
+      <w:numFmt w:val="bullet"/>
+      <w:lvlText w:val=""/>
+      <w:lvlJc w:val="left"/>
+      <w:pPr>
+        <w:ind w:left="5040" w:hanging="360"/>
+      </w:pPr>
+      <w:rPr>
+        <w:rFonts w:ascii="Symbol" w:hAnsi="Symbol" w:hint="default"/>
+      </w:rPr>
+    </w:lvl>
+    <w:lvl w:ilvl="7" w:tplc="04090003" w:tentative="1">
+      <w:start w:val="1"/>
+      <w:numFmt w:val="bullet"/>
+      <w:lvlText w:val="o"/>
+      <w:lvlJc w:val="left"/>
+      <w:pPr>
+        <w:ind w:left="5760" w:hanging="360"/>
+      </w:pPr>
+      <w:rPr>
+        <w:rFonts w:ascii="Courier New" w:hAnsi="Courier New" w:cs="Courier New" w:hint="default"/>
+      </w:rPr>
+    </w:lvl>
+    <w:lvl w:ilvl="8" w:tplc="04090005" w:tentative="1">
+      <w:start w:val="1"/>
+      <w:numFmt w:val="bullet"/>
+      <w:lvlText w:val=""/>
+      <w:lvlJc w:val="left"/>
+      <w:pPr>
+        <w:ind w:left="6480" w:hanging="360"/>
+      </w:pPr>
+      <w:rPr>
+        <w:rFonts w:ascii="Wingdings" w:hAnsi="Wingdings" w:hint="default"/>
+      </w:rPr>
+    </w:lvl>
+  </w:abstractNum>
+  <w:abstractNum w:abstractNumId="10" w15:restartNumberingAfterBreak="0">
+    <w:nsid w:val="7DAA4589"/>
+    <w:multiLevelType w:val="hybridMultilevel"/>
+    <w:tmpl w:val="DDEAEE32"/>
+    <w:lvl w:ilvl="0" w:tplc="04090001">
+      <w:start w:val="1"/>
+      <w:numFmt w:val="bullet"/>
+      <w:lvlText w:val=""/>
+      <w:lvlJc w:val="left"/>
+      <w:pPr>
+        <w:ind w:left="720" w:hanging="360"/>
+      </w:pPr>
+      <w:rPr>
+        <w:rFonts w:ascii="Symbol" w:hAnsi="Symbol" w:hint="default"/>
+      </w:rPr>
+    </w:lvl>
+    <w:lvl w:ilvl="1" w:tplc="04090003">
+      <w:start w:val="1"/>
+      <w:numFmt w:val="bullet"/>
+      <w:lvlText w:val="o"/>
+      <w:lvlJc w:val="left"/>
+      <w:pPr>
+        <w:ind w:left="1440" w:hanging="360"/>
+      </w:pPr>
+      <w:rPr>
+        <w:rFonts w:ascii="Courier New" w:hAnsi="Courier New" w:cs="Courier New" w:hint="default"/>
+      </w:rPr>
+    </w:lvl>
+    <w:lvl w:ilvl="2" w:tplc="04090005" w:tentative="1">
+      <w:start w:val="1"/>
+      <w:numFmt w:val="bullet"/>
+      <w:lvlText w:val=""/>
+      <w:lvlJc w:val="left"/>
+      <w:pPr>
+        <w:ind w:left="2160" w:hanging="360"/>
+      </w:pPr>
+      <w:rPr>
+        <w:rFonts w:ascii="Wingdings" w:hAnsi="Wingdings" w:hint="default"/>
+      </w:rPr>
+    </w:lvl>
+    <w:lvl w:ilvl="3" w:tplc="04090001" w:tentative="1">
+      <w:start w:val="1"/>
+      <w:numFmt w:val="bullet"/>
+      <w:lvlText w:val=""/>
+      <w:lvlJc w:val="left"/>
+      <w:pPr>
+        <w:ind w:left="2880" w:hanging="360"/>
+      </w:pPr>
+      <w:rPr>
+        <w:rFonts w:ascii="Symbol" w:hAnsi="Symbol" w:hint="default"/>
+      </w:rPr>
+    </w:lvl>
+    <w:lvl w:ilvl="4" w:tplc="04090003" w:tentative="1">
+      <w:start w:val="1"/>
+      <w:numFmt w:val="bullet"/>
+      <w:lvlText w:val="o"/>
+      <w:lvlJc w:val="left"/>
+      <w:pPr>
+        <w:ind w:left="3600" w:hanging="360"/>
+      </w:pPr>
+      <w:rPr>
+        <w:rFonts w:ascii="Courier New" w:hAnsi="Courier New" w:cs="Courier New" w:hint="default"/>
+      </w:rPr>
+    </w:lvl>
+    <w:lvl w:ilvl="5" w:tplc="04090005" w:tentative="1">
+      <w:start w:val="1"/>
+      <w:numFmt w:val="bullet"/>
+      <w:lvlText w:val=""/>
+      <w:lvlJc w:val="left"/>
+      <w:pPr>
+        <w:ind w:left="4320" w:hanging="360"/>
+      </w:pPr>
+      <w:rPr>
+        <w:rFonts w:ascii="Wingdings" w:hAnsi="Wingdings" w:hint="default"/>
+      </w:rPr>
+    </w:lvl>
+    <w:lvl w:ilvl="6" w:tplc="04090001" w:tentative="1">
+      <w:start w:val="1"/>
+      <w:numFmt w:val="bullet"/>
+      <w:lvlText w:val=""/>
+      <w:lvlJc w:val="left"/>
+      <w:pPr>
+        <w:ind w:left="5040" w:hanging="360"/>
+      </w:pPr>
+      <w:rPr>
+        <w:rFonts w:ascii="Symbol" w:hAnsi="Symbol" w:hint="default"/>
+      </w:rPr>
+    </w:lvl>
+    <w:lvl w:ilvl="7" w:tplc="04090003" w:tentative="1">
+      <w:start w:val="1"/>
+      <w:numFmt w:val="bullet"/>
+      <w:lvlText w:val="o"/>
+      <w:lvlJc w:val="left"/>
+      <w:pPr>
+        <w:ind w:left="5760" w:hanging="360"/>
+      </w:pPr>
+      <w:rPr>
+        <w:rFonts w:ascii="Courier New" w:hAnsi="Courier New" w:cs="Courier New" w:hint="default"/>
+      </w:rPr>
+    </w:lvl>
+    <w:lvl w:ilvl="8" w:tplc="04090005" w:tentative="1">
+      <w:start w:val="1"/>
+      <w:numFmt w:val="bullet"/>
+      <w:lvlText w:val=""/>
+      <w:lvlJc w:val="left"/>
+      <w:pPr>
+        <w:ind w:left="6480" w:hanging="360"/>
+      </w:pPr>
+      <w:rPr>
+        <w:rFonts w:ascii="Wingdings" w:hAnsi="Wingdings" w:hint="default"/>
+      </w:rPr>
+    </w:lvl>
+  </w:abstractNum>
   <w:num w:numId="1">
+    <w:abstractNumId w:val="5"/>
+  </w:num>
+  <w:num w:numId="2">
+    <w:abstractNumId w:val="7"/>
+  </w:num>
+  <w:num w:numId="3">
+    <w:abstractNumId w:val="6"/>
+  </w:num>
+  <w:num w:numId="4">
+    <w:abstractNumId w:val="3"/>
+  </w:num>
+  <w:num w:numId="5">
+    <w:abstractNumId w:val="4"/>
+  </w:num>
+  <w:num w:numId="6">
+    <w:abstractNumId w:val="9"/>
+  </w:num>
+  <w:num w:numId="7">
     <w:abstractNumId w:val="1"/>
   </w:num>
-  <w:num w:numId="2">
-    <w:abstractNumId w:val="3"/>
+  <w:num w:numId="8">
+    <w:abstractNumId w:val="10"/>
   </w:num>
-  <w:num w:numId="3">
+  <w:num w:numId="9">
     <w:abstractNumId w:val="2"/>
   </w:num>
-  <w:num w:numId="4">
+  <w:num w:numId="10">
+    <w:abstractNumId w:val="8"/>
+  </w:num>
+  <w:num w:numId="11">
     <w:abstractNumId w:val="0"/>
   </w:num>
 </w:numbering>

</xml_diff>

<commit_message>
Minor changes to formatting
</commit_message>
<xml_diff>
--- a/RBNew/RBFocusList.docx
+++ b/RBNew/RBFocusList.docx
@@ -14,6 +14,15 @@
         </w:rPr>
         <w:t>Focus List</w:t>
       </w:r>
+    </w:p>
+    <w:p>
+      <w:pPr>
+        <w:rPr>
+          <w:rFonts w:ascii="Pericles" w:hAnsi="Pericles"/>
+          <w:sz w:val="18"/>
+          <w:szCs w:val="18"/>
+        </w:rPr>
+      </w:pPr>
     </w:p>
     <w:p>
       <w:pPr>
@@ -400,7 +409,7 @@
           <w:sz w:val="16"/>
           <w:szCs w:val="16"/>
         </w:rPr>
-        <w:t>4 Perks (KN, LG, PR, TR)</w:t>
+        <w:t>4 Perks</w:t>
       </w:r>
     </w:p>
     <w:p>
@@ -762,7 +771,7 @@
           <w:sz w:val="16"/>
           <w:szCs w:val="16"/>
         </w:rPr>
-        <w:t>4 Perks (KN, LG, PR, TR)</w:t>
+        <w:t>4 Perks</w:t>
       </w:r>
     </w:p>
     <w:p>
@@ -1286,7 +1295,7 @@
           <w:sz w:val="16"/>
           <w:szCs w:val="18"/>
         </w:rPr>
-        <w:t xml:space="preserve"> Perks (KN, LG, PR, TR)</w:t>
+        <w:t xml:space="preserve"> Perks</w:t>
       </w:r>
     </w:p>
     <w:p>
@@ -1772,7 +1781,7 @@
           <w:sz w:val="16"/>
           <w:szCs w:val="18"/>
         </w:rPr>
-        <w:t>6 Perks (KN, LG, PR, TR)</w:t>
+        <w:t>6 Perks</w:t>
       </w:r>
     </w:p>
     <w:p>
@@ -2038,7 +2047,7 @@
           <w:sz w:val="16"/>
           <w:szCs w:val="16"/>
         </w:rPr>
-        <w:t>4 Perks (KN, LG, PR, TR)</w:t>
+        <w:t xml:space="preserve">4 Perks </w:t>
       </w:r>
     </w:p>
     <w:p>
@@ -2095,7 +2104,6 @@
           <w:sz w:val="18"/>
           <w:szCs w:val="18"/>
         </w:rPr>
-        <w:lastRenderedPageBreak/>
         <w:t>Subterfuge</w:t>
       </w:r>
     </w:p>
@@ -2622,15 +2630,7 @@
           <w:sz w:val="16"/>
           <w:szCs w:val="16"/>
         </w:rPr>
-        <w:t xml:space="preserve">2 Perks </w:t>
-      </w:r>
-      <w:r>
-        <w:rPr>
-          <w:rFonts w:ascii="Pericles" w:hAnsi="Pericles"/>
-          <w:sz w:val="16"/>
-          <w:szCs w:val="16"/>
-        </w:rPr>
-        <w:t>(KN, LG, PR, TR)</w:t>
+        <w:t>2 Perks</w:t>
       </w:r>
     </w:p>
     <w:p>
@@ -3102,15 +3102,7 @@
           <w:sz w:val="16"/>
           <w:szCs w:val="16"/>
         </w:rPr>
-        <w:t xml:space="preserve"> Perks </w:t>
-      </w:r>
-      <w:r>
-        <w:rPr>
-          <w:rFonts w:ascii="Pericles" w:hAnsi="Pericles"/>
-          <w:sz w:val="16"/>
-          <w:szCs w:val="16"/>
-        </w:rPr>
-        <w:t>(KN, LG, PR, TR)</w:t>
+        <w:t xml:space="preserve"> Perks</w:t>
       </w:r>
     </w:p>
     <w:p>
@@ -3181,8 +3173,6 @@
           <w:szCs w:val="18"/>
         </w:rPr>
       </w:pPr>
-      <w:bookmarkStart w:id="0" w:name="_GoBack"/>
-      <w:bookmarkEnd w:id="0"/>
     </w:p>
     <w:p>
       <w:pPr>
@@ -3746,8 +3736,18 @@
           <w:sz w:val="16"/>
           <w:szCs w:val="16"/>
         </w:rPr>
-        <w:t>2 Perks (KN, LG, PR, TR)</w:t>
-      </w:r>
+        <w:t xml:space="preserve">2 </w:t>
+      </w:r>
+      <w:r>
+        <w:rPr>
+          <w:rFonts w:ascii="Pericles" w:hAnsi="Pericles"/>
+          <w:sz w:val="16"/>
+          <w:szCs w:val="16"/>
+        </w:rPr>
+        <w:t>Perks</w:t>
+      </w:r>
+      <w:bookmarkStart w:id="0" w:name="_GoBack"/>
+      <w:bookmarkEnd w:id="0"/>
     </w:p>
     <w:p>
       <w:pPr>
@@ -3907,6 +3907,119 @@
     </w:lvl>
   </w:abstractNum>
   <w:abstractNum w:abstractNumId="1" w15:restartNumberingAfterBreak="0">
+    <w:nsid w:val="0711499C"/>
+    <w:multiLevelType w:val="hybridMultilevel"/>
+    <w:tmpl w:val="602A8B7C"/>
+    <w:lvl w:ilvl="0" w:tplc="04090001">
+      <w:start w:val="1"/>
+      <w:numFmt w:val="bullet"/>
+      <w:lvlText w:val=""/>
+      <w:lvlJc w:val="left"/>
+      <w:pPr>
+        <w:ind w:left="720" w:hanging="360"/>
+      </w:pPr>
+      <w:rPr>
+        <w:rFonts w:ascii="Symbol" w:hAnsi="Symbol" w:hint="default"/>
+      </w:rPr>
+    </w:lvl>
+    <w:lvl w:ilvl="1" w:tplc="04090003" w:tentative="1">
+      <w:start w:val="1"/>
+      <w:numFmt w:val="bullet"/>
+      <w:lvlText w:val="o"/>
+      <w:lvlJc w:val="left"/>
+      <w:pPr>
+        <w:ind w:left="1440" w:hanging="360"/>
+      </w:pPr>
+      <w:rPr>
+        <w:rFonts w:ascii="Courier New" w:hAnsi="Courier New" w:cs="Courier New" w:hint="default"/>
+      </w:rPr>
+    </w:lvl>
+    <w:lvl w:ilvl="2" w:tplc="04090005" w:tentative="1">
+      <w:start w:val="1"/>
+      <w:numFmt w:val="bullet"/>
+      <w:lvlText w:val=""/>
+      <w:lvlJc w:val="left"/>
+      <w:pPr>
+        <w:ind w:left="2160" w:hanging="360"/>
+      </w:pPr>
+      <w:rPr>
+        <w:rFonts w:ascii="Wingdings" w:hAnsi="Wingdings" w:hint="default"/>
+      </w:rPr>
+    </w:lvl>
+    <w:lvl w:ilvl="3" w:tplc="04090001" w:tentative="1">
+      <w:start w:val="1"/>
+      <w:numFmt w:val="bullet"/>
+      <w:lvlText w:val=""/>
+      <w:lvlJc w:val="left"/>
+      <w:pPr>
+        <w:ind w:left="2880" w:hanging="360"/>
+      </w:pPr>
+      <w:rPr>
+        <w:rFonts w:ascii="Symbol" w:hAnsi="Symbol" w:hint="default"/>
+      </w:rPr>
+    </w:lvl>
+    <w:lvl w:ilvl="4" w:tplc="04090003" w:tentative="1">
+      <w:start w:val="1"/>
+      <w:numFmt w:val="bullet"/>
+      <w:lvlText w:val="o"/>
+      <w:lvlJc w:val="left"/>
+      <w:pPr>
+        <w:ind w:left="3600" w:hanging="360"/>
+      </w:pPr>
+      <w:rPr>
+        <w:rFonts w:ascii="Courier New" w:hAnsi="Courier New" w:cs="Courier New" w:hint="default"/>
+      </w:rPr>
+    </w:lvl>
+    <w:lvl w:ilvl="5" w:tplc="04090005" w:tentative="1">
+      <w:start w:val="1"/>
+      <w:numFmt w:val="bullet"/>
+      <w:lvlText w:val=""/>
+      <w:lvlJc w:val="left"/>
+      <w:pPr>
+        <w:ind w:left="4320" w:hanging="360"/>
+      </w:pPr>
+      <w:rPr>
+        <w:rFonts w:ascii="Wingdings" w:hAnsi="Wingdings" w:hint="default"/>
+      </w:rPr>
+    </w:lvl>
+    <w:lvl w:ilvl="6" w:tplc="04090001" w:tentative="1">
+      <w:start w:val="1"/>
+      <w:numFmt w:val="bullet"/>
+      <w:lvlText w:val=""/>
+      <w:lvlJc w:val="left"/>
+      <w:pPr>
+        <w:ind w:left="5040" w:hanging="360"/>
+      </w:pPr>
+      <w:rPr>
+        <w:rFonts w:ascii="Symbol" w:hAnsi="Symbol" w:hint="default"/>
+      </w:rPr>
+    </w:lvl>
+    <w:lvl w:ilvl="7" w:tplc="04090003" w:tentative="1">
+      <w:start w:val="1"/>
+      <w:numFmt w:val="bullet"/>
+      <w:lvlText w:val="o"/>
+      <w:lvlJc w:val="left"/>
+      <w:pPr>
+        <w:ind w:left="5760" w:hanging="360"/>
+      </w:pPr>
+      <w:rPr>
+        <w:rFonts w:ascii="Courier New" w:hAnsi="Courier New" w:cs="Courier New" w:hint="default"/>
+      </w:rPr>
+    </w:lvl>
+    <w:lvl w:ilvl="8" w:tplc="04090005" w:tentative="1">
+      <w:start w:val="1"/>
+      <w:numFmt w:val="bullet"/>
+      <w:lvlText w:val=""/>
+      <w:lvlJc w:val="left"/>
+      <w:pPr>
+        <w:ind w:left="6480" w:hanging="360"/>
+      </w:pPr>
+      <w:rPr>
+        <w:rFonts w:ascii="Wingdings" w:hAnsi="Wingdings" w:hint="default"/>
+      </w:rPr>
+    </w:lvl>
+  </w:abstractNum>
+  <w:abstractNum w:abstractNumId="2" w15:restartNumberingAfterBreak="0">
     <w:nsid w:val="07B83E0E"/>
     <w:multiLevelType w:val="hybridMultilevel"/>
     <w:tmpl w:val="A0683EC0"/>
@@ -4019,7 +4132,7 @@
       </w:rPr>
     </w:lvl>
   </w:abstractNum>
-  <w:abstractNum w:abstractNumId="2" w15:restartNumberingAfterBreak="0">
+  <w:abstractNum w:abstractNumId="3" w15:restartNumberingAfterBreak="0">
     <w:nsid w:val="11DC6159"/>
     <w:multiLevelType w:val="hybridMultilevel"/>
     <w:tmpl w:val="A404DEC2"/>
@@ -4132,7 +4245,7 @@
       </w:rPr>
     </w:lvl>
   </w:abstractNum>
-  <w:abstractNum w:abstractNumId="3" w15:restartNumberingAfterBreak="0">
+  <w:abstractNum w:abstractNumId="4" w15:restartNumberingAfterBreak="0">
     <w:nsid w:val="1F5C361E"/>
     <w:multiLevelType w:val="hybridMultilevel"/>
     <w:tmpl w:val="D894623C"/>
@@ -4245,7 +4358,7 @@
       </w:rPr>
     </w:lvl>
   </w:abstractNum>
-  <w:abstractNum w:abstractNumId="4" w15:restartNumberingAfterBreak="0">
+  <w:abstractNum w:abstractNumId="5" w15:restartNumberingAfterBreak="0">
     <w:nsid w:val="212D614F"/>
     <w:multiLevelType w:val="hybridMultilevel"/>
     <w:tmpl w:val="CD026730"/>
@@ -4358,7 +4471,7 @@
       </w:rPr>
     </w:lvl>
   </w:abstractNum>
-  <w:abstractNum w:abstractNumId="5" w15:restartNumberingAfterBreak="0">
+  <w:abstractNum w:abstractNumId="6" w15:restartNumberingAfterBreak="0">
     <w:nsid w:val="285865FB"/>
     <w:multiLevelType w:val="hybridMultilevel"/>
     <w:tmpl w:val="18246B4A"/>
@@ -4471,7 +4584,7 @@
       </w:rPr>
     </w:lvl>
   </w:abstractNum>
-  <w:abstractNum w:abstractNumId="6" w15:restartNumberingAfterBreak="0">
+  <w:abstractNum w:abstractNumId="7" w15:restartNumberingAfterBreak="0">
     <w:nsid w:val="2A900E52"/>
     <w:multiLevelType w:val="hybridMultilevel"/>
     <w:tmpl w:val="196A37A2"/>
@@ -4584,7 +4697,7 @@
       </w:rPr>
     </w:lvl>
   </w:abstractNum>
-  <w:abstractNum w:abstractNumId="7" w15:restartNumberingAfterBreak="0">
+  <w:abstractNum w:abstractNumId="8" w15:restartNumberingAfterBreak="0">
     <w:nsid w:val="388F0D78"/>
     <w:multiLevelType w:val="hybridMultilevel"/>
     <w:tmpl w:val="B0FC3524"/>
@@ -4697,7 +4810,7 @@
       </w:rPr>
     </w:lvl>
   </w:abstractNum>
-  <w:abstractNum w:abstractNumId="8" w15:restartNumberingAfterBreak="0">
+  <w:abstractNum w:abstractNumId="9" w15:restartNumberingAfterBreak="0">
     <w:nsid w:val="64E328D7"/>
     <w:multiLevelType w:val="hybridMultilevel"/>
     <w:tmpl w:val="029A30E4"/>
@@ -4810,7 +4923,7 @@
       </w:rPr>
     </w:lvl>
   </w:abstractNum>
-  <w:abstractNum w:abstractNumId="9" w15:restartNumberingAfterBreak="0">
+  <w:abstractNum w:abstractNumId="10" w15:restartNumberingAfterBreak="0">
     <w:nsid w:val="78C4524B"/>
     <w:multiLevelType w:val="hybridMultilevel"/>
     <w:tmpl w:val="80A6E690"/>
@@ -4923,7 +5036,7 @@
       </w:rPr>
     </w:lvl>
   </w:abstractNum>
-  <w:abstractNum w:abstractNumId="10" w15:restartNumberingAfterBreak="0">
+  <w:abstractNum w:abstractNumId="11" w15:restartNumberingAfterBreak="0">
     <w:nsid w:val="7DAA4589"/>
     <w:multiLevelType w:val="hybridMultilevel"/>
     <w:tmpl w:val="DDEAEE32"/>
@@ -5037,37 +5150,40 @@
     </w:lvl>
   </w:abstractNum>
   <w:num w:numId="1">
+    <w:abstractNumId w:val="6"/>
+  </w:num>
+  <w:num w:numId="2">
+    <w:abstractNumId w:val="8"/>
+  </w:num>
+  <w:num w:numId="3">
+    <w:abstractNumId w:val="7"/>
+  </w:num>
+  <w:num w:numId="4">
+    <w:abstractNumId w:val="4"/>
+  </w:num>
+  <w:num w:numId="5">
     <w:abstractNumId w:val="5"/>
   </w:num>
-  <w:num w:numId="2">
-    <w:abstractNumId w:val="7"/>
+  <w:num w:numId="6">
+    <w:abstractNumId w:val="10"/>
   </w:num>
-  <w:num w:numId="3">
-    <w:abstractNumId w:val="6"/>
+  <w:num w:numId="7">
+    <w:abstractNumId w:val="2"/>
   </w:num>
-  <w:num w:numId="4">
+  <w:num w:numId="8">
+    <w:abstractNumId w:val="11"/>
+  </w:num>
+  <w:num w:numId="9">
     <w:abstractNumId w:val="3"/>
   </w:num>
-  <w:num w:numId="5">
-    <w:abstractNumId w:val="4"/>
-  </w:num>
-  <w:num w:numId="6">
+  <w:num w:numId="10">
     <w:abstractNumId w:val="9"/>
-  </w:num>
-  <w:num w:numId="7">
-    <w:abstractNumId w:val="1"/>
-  </w:num>
-  <w:num w:numId="8">
-    <w:abstractNumId w:val="10"/>
-  </w:num>
-  <w:num w:numId="9">
-    <w:abstractNumId w:val="2"/>
-  </w:num>
-  <w:num w:numId="10">
-    <w:abstractNumId w:val="8"/>
   </w:num>
   <w:num w:numId="11">
     <w:abstractNumId w:val="0"/>
+  </w:num>
+  <w:num w:numId="12">
+    <w:abstractNumId w:val="1"/>
   </w:num>
 </w:numbering>
 </file>

</xml_diff>